<commit_message>
Update Accompanying document - fraud detection
</commit_message>
<xml_diff>
--- a/Accompanying document - fraud detection.docx
+++ b/Accompanying document - fraud detection.docx
@@ -948,74 +948,6 @@
       <w:proofErr w:type="spellEnd"/>
       <w:r>
         <w:t>) had no significant missing data. Minor gaps in non-critical fields (job, dob) were negligible and left untreated.</w:t>
-      </w:r>
-    </w:p>
-    <w:p>
-      <w:pPr>
-        <w:ind w:firstLine="360"/>
-        <w:rPr>
-          <w:b/>
-          <w:bCs/>
-        </w:rPr>
-      </w:pPr>
-      <w:r>
-        <w:rPr>
-          <w:b/>
-          <w:bCs/>
-        </w:rPr>
-        <w:t>Feature Adjustments</w:t>
-      </w:r>
-    </w:p>
-    <w:p>
-      <w:pPr>
-        <w:pStyle w:val="ListParagraph"/>
-        <w:ind w:left="360"/>
-      </w:pPr>
-      <w:r>
-        <w:t xml:space="preserve">Constant features (year, month, quarter) were removed. </w:t>
-      </w:r>
-      <w:proofErr w:type="spellStart"/>
-      <w:r>
-        <w:t>trans_time</w:t>
-      </w:r>
-      <w:proofErr w:type="spellEnd"/>
-      <w:r>
-        <w:t xml:space="preserve"> was categorized into </w:t>
-      </w:r>
-      <w:proofErr w:type="spellStart"/>
-      <w:r>
-        <w:t>time_category</w:t>
-      </w:r>
-      <w:proofErr w:type="spellEnd"/>
-      <w:r>
-        <w:t xml:space="preserve"> (Morning, Night) to highlight fraud patterns. The highly imbalanced target variable (</w:t>
-      </w:r>
-      <w:proofErr w:type="spellStart"/>
-      <w:r>
-        <w:t>is_fraud</w:t>
-      </w:r>
-      <w:proofErr w:type="spellEnd"/>
-      <w:r>
-        <w:t xml:space="preserve"> at 0.56%) will be addressed using </w:t>
-      </w:r>
-      <w:proofErr w:type="spellStart"/>
-      <w:r>
-        <w:t>SMOTE</w:t>
-      </w:r>
-      <w:r>
-        <w:t>Temoke</w:t>
-      </w:r>
-      <w:proofErr w:type="spellEnd"/>
-      <w:r>
-        <w:t xml:space="preserve"> during </w:t>
-      </w:r>
-      <w:proofErr w:type="spellStart"/>
-      <w:r>
-        <w:t>modeling</w:t>
-      </w:r>
-      <w:proofErr w:type="spellEnd"/>
-      <w:r>
-        <w:t>.</w:t>
       </w:r>
     </w:p>
     <w:p>
@@ -1189,297 +1121,6 @@
     </w:p>
     <w:p>
       <w:pPr>
-        <w:pStyle w:val="NormalWeb"/>
-        <w:numPr>
-          <w:ilvl w:val="0"/>
-          <w:numId w:val="11"/>
-        </w:numPr>
-        <w:rPr>
-          <w:rFonts w:asciiTheme="minorHAnsi" w:eastAsiaTheme="minorHAnsi" w:hAnsiTheme="minorHAnsi" w:cstheme="minorBidi"/>
-          <w:kern w:val="2"/>
-          <w:sz w:val="22"/>
-          <w:szCs w:val="22"/>
-          <w:lang w:eastAsia="en-US"/>
-          <w14:ligatures w14:val="standardContextual"/>
-        </w:rPr>
-      </w:pPr>
-      <w:r>
-        <w:rPr>
-          <w:rFonts w:asciiTheme="minorHAnsi" w:eastAsiaTheme="minorHAnsi" w:hAnsiTheme="minorHAnsi" w:cstheme="minorBidi"/>
-          <w:kern w:val="2"/>
-          <w:sz w:val="22"/>
-          <w:szCs w:val="22"/>
-          <w:lang w:eastAsia="en-US"/>
-          <w14:ligatures w14:val="standardContextual"/>
-        </w:rPr>
-        <w:t xml:space="preserve">The </w:t>
-      </w:r>
-      <w:proofErr w:type="gramStart"/>
-      <w:r>
-        <w:rPr>
-          <w:rFonts w:asciiTheme="minorHAnsi" w:eastAsiaTheme="minorHAnsi" w:hAnsiTheme="minorHAnsi" w:cstheme="minorBidi"/>
-          <w:kern w:val="2"/>
-          <w:sz w:val="22"/>
-          <w:szCs w:val="22"/>
-          <w:lang w:eastAsia="en-US"/>
-          <w14:ligatures w14:val="standardContextual"/>
-        </w:rPr>
-        <w:t>time of day</w:t>
-      </w:r>
-      <w:proofErr w:type="gramEnd"/>
-      <w:r>
-        <w:rPr>
-          <w:rFonts w:asciiTheme="minorHAnsi" w:eastAsiaTheme="minorHAnsi" w:hAnsiTheme="minorHAnsi" w:cstheme="minorBidi"/>
-          <w:kern w:val="2"/>
-          <w:sz w:val="22"/>
-          <w:szCs w:val="22"/>
-          <w:lang w:eastAsia="en-US"/>
-          <w14:ligatures w14:val="standardContextual"/>
-        </w:rPr>
-        <w:t xml:space="preserve"> distribution reveals distinct peaks, with non-fraudulent transactions following the general pattern, while fraudulent transactions show higher density around midnight and late evening. The extremely low p-value (4.44e-93) confirms a significant difference in timing. Fraudulent transactions are more likely to occur during off-peak hours, suggesting that time of day is an important factor for fraud detection, as these periods may have less oversight.</w:t>
-      </w:r>
-    </w:p>
-    <w:p>
-      <w:pPr>
-        <w:ind w:left="360"/>
-      </w:pPr>
-      <w:r>
-        <w:drawing>
-          <wp:inline distT="0" distB="0" distL="0" distR="0" wp14:anchorId="77882A6D" wp14:editId="3DD07C87">
-            <wp:extent cx="5274310" cy="1915160"/>
-            <wp:effectExtent l="0" t="0" r="2540" b="8890"/>
-            <wp:docPr id="1756858414" name="Picture 1" descr="A graph with green and blue lines&#10;&#10;AI-generated content may be incorrect."/>
-            <wp:cNvGraphicFramePr>
-              <a:graphicFrameLocks xmlns:a="http://schemas.openxmlformats.org/drawingml/2006/main" noChangeAspect="1"/>
-            </wp:cNvGraphicFramePr>
-            <a:graphic xmlns:a="http://schemas.openxmlformats.org/drawingml/2006/main">
-              <a:graphicData uri="http://schemas.openxmlformats.org/drawingml/2006/picture">
-                <pic:pic xmlns:pic="http://schemas.openxmlformats.org/drawingml/2006/picture">
-                  <pic:nvPicPr>
-                    <pic:cNvPr id="1756858414" name="Picture 1" descr="A graph with green and blue lines&#10;&#10;AI-generated content may be incorrect."/>
-                    <pic:cNvPicPr/>
-                  </pic:nvPicPr>
-                  <pic:blipFill>
-                    <a:blip r:embed="rId14"/>
-                    <a:stretch>
-                      <a:fillRect/>
-                    </a:stretch>
-                  </pic:blipFill>
-                  <pic:spPr>
-                    <a:xfrm>
-                      <a:off x="0" y="0"/>
-                      <a:ext cx="5274310" cy="1915160"/>
-                    </a:xfrm>
-                    <a:prstGeom prst="rect">
-                      <a:avLst/>
-                    </a:prstGeom>
-                  </pic:spPr>
-                </pic:pic>
-              </a:graphicData>
-            </a:graphic>
-          </wp:inline>
-        </w:drawing>
-      </w:r>
-    </w:p>
-    <w:p>
-      <w:pPr>
-        <w:ind w:left="360" w:firstLine="360"/>
-      </w:pPr>
-      <w:r>
-        <w:t>0 = Afternoon 1 = Evening 2 = Morning 3 = Night</w:t>
-      </w:r>
-    </w:p>
-    <w:p>
-      <w:pPr>
-        <w:pStyle w:val="NormalWeb"/>
-        <w:numPr>
-          <w:ilvl w:val="0"/>
-          <w:numId w:val="11"/>
-        </w:numPr>
-        <w:rPr>
-          <w:rFonts w:asciiTheme="minorHAnsi" w:eastAsiaTheme="minorHAnsi" w:hAnsiTheme="minorHAnsi" w:cstheme="minorBidi"/>
-          <w:kern w:val="2"/>
-          <w:sz w:val="22"/>
-          <w:szCs w:val="22"/>
-          <w:lang w:eastAsia="en-US"/>
-          <w14:ligatures w14:val="standardContextual"/>
-        </w:rPr>
-      </w:pPr>
-      <w:r>
-        <w:rPr>
-          <w:rFonts w:asciiTheme="minorHAnsi" w:eastAsiaTheme="minorHAnsi" w:hAnsiTheme="minorHAnsi" w:cstheme="minorBidi"/>
-          <w:kern w:val="2"/>
-          <w:sz w:val="22"/>
-          <w:szCs w:val="22"/>
-          <w:lang w:eastAsia="en-US"/>
-          <w14:ligatures w14:val="standardContextual"/>
-        </w:rPr>
-        <w:lastRenderedPageBreak/>
-        <w:t xml:space="preserve">The transaction data shows a consistent daily pattern, with a significant spike on day 31, driven by non-fraudulent transactions. The </w:t>
-      </w:r>
-      <w:proofErr w:type="spellStart"/>
-      <w:r>
-        <w:rPr>
-          <w:rFonts w:asciiTheme="minorHAnsi" w:eastAsiaTheme="minorHAnsi" w:hAnsiTheme="minorHAnsi" w:cstheme="minorBidi"/>
-          <w:kern w:val="2"/>
-          <w:sz w:val="22"/>
-          <w:szCs w:val="22"/>
-          <w:lang w:eastAsia="en-US"/>
-          <w14:ligatures w14:val="standardContextual"/>
-        </w:rPr>
-        <w:t>is_fraud</w:t>
-      </w:r>
-      <w:proofErr w:type="spellEnd"/>
-      <w:r>
-        <w:rPr>
-          <w:rFonts w:asciiTheme="minorHAnsi" w:eastAsiaTheme="minorHAnsi" w:hAnsiTheme="minorHAnsi" w:cstheme="minorBidi"/>
-          <w:kern w:val="2"/>
-          <w:sz w:val="22"/>
-          <w:szCs w:val="22"/>
-          <w:lang w:eastAsia="en-US"/>
-          <w14:ligatures w14:val="standardContextual"/>
-        </w:rPr>
-        <w:t xml:space="preserve"> group has a flatter distribution with a slight increase at month-end. A low p-value (1.69e-11) and positive T-statistic indicate that fraudulent transactions tend to occur more towards the end of the month, possibly due to financial pressures or </w:t>
-      </w:r>
-      <w:proofErr w:type="spellStart"/>
-      <w:r>
-        <w:rPr>
-          <w:rFonts w:asciiTheme="minorHAnsi" w:eastAsiaTheme="minorHAnsi" w:hAnsiTheme="minorHAnsi" w:cstheme="minorBidi"/>
-          <w:kern w:val="2"/>
-          <w:sz w:val="22"/>
-          <w:szCs w:val="22"/>
-          <w:lang w:eastAsia="en-US"/>
-          <w14:ligatures w14:val="standardContextual"/>
-        </w:rPr>
-        <w:t>behavior</w:t>
-      </w:r>
-      <w:proofErr w:type="spellEnd"/>
-      <w:r>
-        <w:rPr>
-          <w:rFonts w:asciiTheme="minorHAnsi" w:eastAsiaTheme="minorHAnsi" w:hAnsiTheme="minorHAnsi" w:cstheme="minorBidi"/>
-          <w:kern w:val="2"/>
-          <w:sz w:val="22"/>
-          <w:szCs w:val="22"/>
-          <w:lang w:eastAsia="en-US"/>
-          <w14:ligatures w14:val="standardContextual"/>
-        </w:rPr>
-        <w:t xml:space="preserve"> changes. This suggests that the day of the month is an important factor for fraud detection, with fraud being more likely at the end.</w:t>
-      </w:r>
-    </w:p>
-    <w:p>
-      <w:pPr>
-        <w:ind w:left="360"/>
-      </w:pPr>
-      <w:r>
-        <w:drawing>
-          <wp:inline distT="0" distB="0" distL="0" distR="0" wp14:anchorId="0246144C" wp14:editId="55856580">
-            <wp:extent cx="5274310" cy="1891030"/>
-            <wp:effectExtent l="0" t="0" r="2540" b="0"/>
-            <wp:docPr id="1593142411" name="Picture 1" descr="A graph with green and blue lines&#10;&#10;AI-generated content may be incorrect."/>
-            <wp:cNvGraphicFramePr>
-              <a:graphicFrameLocks xmlns:a="http://schemas.openxmlformats.org/drawingml/2006/main" noChangeAspect="1"/>
-            </wp:cNvGraphicFramePr>
-            <a:graphic xmlns:a="http://schemas.openxmlformats.org/drawingml/2006/main">
-              <a:graphicData uri="http://schemas.openxmlformats.org/drawingml/2006/picture">
-                <pic:pic xmlns:pic="http://schemas.openxmlformats.org/drawingml/2006/picture">
-                  <pic:nvPicPr>
-                    <pic:cNvPr id="1593142411" name="Picture 1" descr="A graph with green and blue lines&#10;&#10;AI-generated content may be incorrect."/>
-                    <pic:cNvPicPr/>
-                  </pic:nvPicPr>
-                  <pic:blipFill>
-                    <a:blip r:embed="rId15"/>
-                    <a:stretch>
-                      <a:fillRect/>
-                    </a:stretch>
-                  </pic:blipFill>
-                  <pic:spPr>
-                    <a:xfrm>
-                      <a:off x="0" y="0"/>
-                      <a:ext cx="5274310" cy="1891030"/>
-                    </a:xfrm>
-                    <a:prstGeom prst="rect">
-                      <a:avLst/>
-                    </a:prstGeom>
-                  </pic:spPr>
-                </pic:pic>
-              </a:graphicData>
-            </a:graphic>
-          </wp:inline>
-        </w:drawing>
-      </w:r>
-    </w:p>
-    <w:p>
-      <w:pPr>
-        <w:pStyle w:val="NormalWeb"/>
-        <w:numPr>
-          <w:ilvl w:val="0"/>
-          <w:numId w:val="11"/>
-        </w:numPr>
-        <w:rPr>
-          <w:rFonts w:asciiTheme="minorHAnsi" w:eastAsiaTheme="minorHAnsi" w:hAnsiTheme="minorHAnsi" w:cstheme="minorBidi"/>
-          <w:kern w:val="2"/>
-          <w:sz w:val="22"/>
-          <w:szCs w:val="22"/>
-          <w:lang w:eastAsia="en-US"/>
-          <w14:ligatures w14:val="standardContextual"/>
-        </w:rPr>
-      </w:pPr>
-      <w:r>
-        <w:rPr>
-          <w:rFonts w:asciiTheme="minorHAnsi" w:eastAsiaTheme="minorHAnsi" w:hAnsiTheme="minorHAnsi" w:cstheme="minorBidi"/>
-          <w:kern w:val="2"/>
-          <w:sz w:val="22"/>
-          <w:szCs w:val="22"/>
-          <w:lang w:eastAsia="en-US"/>
-          <w14:ligatures w14:val="standardContextual"/>
-        </w:rPr>
-        <w:t>The P-value of 0.0458 indicates a statistically significant difference in gender representation between fraudulent and non-fraudulent transactions, but the result is borderline and may not be considered highly significant. The negative T-statistic suggests a slight association between fraudulent transactions and one gender (encoded as 0), but the small magnitude and the similar plots indicate that the difference is not substantial.</w:t>
-      </w:r>
-    </w:p>
-    <w:p>
-      <w:pPr>
-        <w:ind w:left="360"/>
-      </w:pPr>
-      <w:r>
-        <w:drawing>
-          <wp:inline distT="0" distB="0" distL="0" distR="0" wp14:anchorId="7993BAB0" wp14:editId="336DE4F4">
-            <wp:extent cx="5274310" cy="1887855"/>
-            <wp:effectExtent l="0" t="0" r="2540" b="0"/>
-            <wp:docPr id="1326503074" name="Picture 1" descr="A graph with numbers and a bar&#10;&#10;AI-generated content may be incorrect."/>
-            <wp:cNvGraphicFramePr>
-              <a:graphicFrameLocks xmlns:a="http://schemas.openxmlformats.org/drawingml/2006/main" noChangeAspect="1"/>
-            </wp:cNvGraphicFramePr>
-            <a:graphic xmlns:a="http://schemas.openxmlformats.org/drawingml/2006/main">
-              <a:graphicData uri="http://schemas.openxmlformats.org/drawingml/2006/picture">
-                <pic:pic xmlns:pic="http://schemas.openxmlformats.org/drawingml/2006/picture">
-                  <pic:nvPicPr>
-                    <pic:cNvPr id="1326503074" name="Picture 1" descr="A graph with numbers and a bar&#10;&#10;AI-generated content may be incorrect."/>
-                    <pic:cNvPicPr/>
-                  </pic:nvPicPr>
-                  <pic:blipFill>
-                    <a:blip r:embed="rId16"/>
-                    <a:stretch>
-                      <a:fillRect/>
-                    </a:stretch>
-                  </pic:blipFill>
-                  <pic:spPr>
-                    <a:xfrm>
-                      <a:off x="0" y="0"/>
-                      <a:ext cx="5274310" cy="1887855"/>
-                    </a:xfrm>
-                    <a:prstGeom prst="rect">
-                      <a:avLst/>
-                    </a:prstGeom>
-                  </pic:spPr>
-                </pic:pic>
-              </a:graphicData>
-            </a:graphic>
-          </wp:inline>
-        </w:drawing>
-      </w:r>
-    </w:p>
-    <w:p>
-      <w:pPr>
         <w:pStyle w:val="ListParagraph"/>
         <w:numPr>
           <w:ilvl w:val="0"/>
@@ -1500,43 +1141,32 @@
           <w:sz w:val="24"/>
           <w:szCs w:val="24"/>
         </w:rPr>
-        <w:t>Model Development and Imbalance Handling</w:t>
+        <w:t>Feature Engineering and Feature Selection</w:t>
       </w:r>
     </w:p>
     <w:p>
       <w:pPr>
         <w:ind w:left="360"/>
-      </w:pPr>
-      <w:r>
         <w:rPr>
           <w:b/>
           <w:bCs/>
-        </w:rPr>
-        <w:t>Model Selection</w:t>
-      </w:r>
-    </w:p>
-    <w:p>
-      <w:pPr>
-        <w:ind w:left="360"/>
-      </w:pPr>
-      <w:r>
-        <w:t xml:space="preserve">After completing the data preparation in earlier stages, we </w:t>
-      </w:r>
-      <w:proofErr w:type="spellStart"/>
-      <w:r>
-        <w:t>u</w:t>
-      </w:r>
-      <w:r>
-        <w:t>made</w:t>
-      </w:r>
-      <w:proofErr w:type="spellEnd"/>
-      <w:r>
-        <w:t xml:space="preserve"> a split to</w:t>
-      </w:r>
-      <w:r>
-        <w:t xml:space="preserve"> train, test, and validation</w:t>
-      </w:r>
-      <w:r>
+          <w:u w:val="single"/>
+        </w:rPr>
+      </w:pPr>
+      <w:r>
+        <w:rPr>
+          <w:b/>
+          <w:bCs/>
+          <w:u w:val="single"/>
+        </w:rPr>
+        <w:t>Creating new features from existing data</w:t>
+      </w:r>
+      <w:r>
+        <w:rPr>
+          <w:b/>
+          <w:bCs/>
+          <w:u w:val="single"/>
+        </w:rPr>
         <w:t>:</w:t>
       </w:r>
     </w:p>
@@ -1549,26 +1179,10 @@
         </w:numPr>
       </w:pPr>
       <w:r>
-        <w:t xml:space="preserve">Split into </w:t>
-      </w:r>
-      <w:proofErr w:type="spellStart"/>
-      <w:r>
-        <w:t>train+val</w:t>
-      </w:r>
-      <w:proofErr w:type="spellEnd"/>
-      <w:r>
-        <w:t xml:space="preserve"> and test sets (80% </w:t>
-      </w:r>
-      <w:proofErr w:type="spellStart"/>
-      <w:r>
-        <w:t>train+val</w:t>
-      </w:r>
-      <w:proofErr w:type="spellEnd"/>
-      <w:r>
-        <w:t>, 20% test)</w:t>
-      </w:r>
-      <w:r>
-        <w:t xml:space="preserve"> </w:t>
+        <w:t>Extracting information like prefixes, addresses, zip codes, etc</w:t>
+      </w:r>
+      <w:r>
+        <w:t>.</w:t>
       </w:r>
     </w:p>
     <w:p>
@@ -1578,41 +1192,50 @@
           <w:ilvl w:val="0"/>
           <w:numId w:val="13"/>
         </w:numPr>
-      </w:pPr>
-      <w:r>
-        <w:t xml:space="preserve">Split </w:t>
-      </w:r>
-      <w:proofErr w:type="spellStart"/>
-      <w:r>
-        <w:t>train+val</w:t>
-      </w:r>
-      <w:proofErr w:type="spellEnd"/>
-      <w:r>
-        <w:t xml:space="preserve"> into train and </w:t>
-      </w:r>
-      <w:proofErr w:type="spellStart"/>
-      <w:r>
-        <w:t>val</w:t>
-      </w:r>
-      <w:proofErr w:type="spellEnd"/>
-      <w:r>
-        <w:t xml:space="preserve"> sets (75% train, 25% </w:t>
-      </w:r>
-      <w:proofErr w:type="spellStart"/>
-      <w:r>
-        <w:t>val</w:t>
-      </w:r>
-      <w:proofErr w:type="spellEnd"/>
-      <w:r>
-        <w:t xml:space="preserve"> from the </w:t>
-      </w:r>
-      <w:proofErr w:type="spellStart"/>
-      <w:r>
-        <w:t>train+val</w:t>
-      </w:r>
-      <w:proofErr w:type="spellEnd"/>
-      <w:r>
-        <w:t xml:space="preserve"> set)</w:t>
+        <w:spacing w:after="0"/>
+        <w:ind w:left="1077" w:hanging="357"/>
+      </w:pPr>
+      <w:r>
+        <w:t>Extracting features from visual data.</w:t>
+      </w:r>
+    </w:p>
+    <w:p>
+      <w:pPr>
+        <w:pStyle w:val="ListParagraph"/>
+        <w:numPr>
+          <w:ilvl w:val="0"/>
+          <w:numId w:val="13"/>
+        </w:numPr>
+      </w:pPr>
+      <w:r>
+        <w:t>Geospatial Data</w:t>
+      </w:r>
+      <w:r>
+        <w:t>.</w:t>
+      </w:r>
+    </w:p>
+    <w:p>
+      <w:pPr>
+        <w:pStyle w:val="ListParagraph"/>
+        <w:numPr>
+          <w:ilvl w:val="0"/>
+          <w:numId w:val="13"/>
+        </w:numPr>
+      </w:pPr>
+      <w:r>
+        <w:t>Extracting day, month, year, weekdays, holidays, and calculating time differences.</w:t>
+      </w:r>
+    </w:p>
+    <w:p>
+      <w:pPr>
+        <w:pStyle w:val="ListParagraph"/>
+        <w:numPr>
+          <w:ilvl w:val="0"/>
+          <w:numId w:val="13"/>
+        </w:numPr>
+      </w:pPr>
+      <w:r>
+        <w:t>Creating features like lags, moving averages, trends, and seasonality.</w:t>
       </w:r>
     </w:p>
     <w:p>
@@ -1621,28 +1244,296 @@
         <w:rPr>
           <w:b/>
           <w:bCs/>
-        </w:rPr>
-      </w:pPr>
-    </w:p>
-    <w:p>
-      <w:pPr>
-        <w:ind w:left="360"/>
+          <w:u w:val="single"/>
+        </w:rPr>
+      </w:pPr>
+      <w:r>
         <w:rPr>
           <w:b/>
           <w:bCs/>
-        </w:rPr>
-      </w:pPr>
-    </w:p>
-    <w:p>
-      <w:pPr>
-        <w:ind w:left="360"/>
-      </w:pPr>
+          <w:u w:val="single"/>
+        </w:rPr>
+        <w:t>Feature Selection</w:t>
+      </w:r>
       <w:r>
         <w:rPr>
           <w:b/>
           <w:bCs/>
+          <w:u w:val="single"/>
+        </w:rPr>
+        <w:t xml:space="preserve"> – </w:t>
+      </w:r>
+    </w:p>
+    <w:p>
+      <w:pPr>
+        <w:ind w:left="360"/>
+      </w:pPr>
+      <w:r>
+        <w:t>Eliminating irrelevant features is an essential part of feature selection, which helps improve model performance by removing noise, reducing overfitting, and speeding up training</w:t>
+      </w:r>
+      <w:r>
+        <w:t>. In this project the following was used:</w:t>
+      </w:r>
+    </w:p>
+    <w:p>
+      <w:pPr>
+        <w:pStyle w:val="ListParagraph"/>
+        <w:numPr>
+          <w:ilvl w:val="0"/>
+          <w:numId w:val="13"/>
+        </w:numPr>
+      </w:pPr>
+      <w:r>
+        <w:rPr>
+          <w:b/>
+          <w:bCs/>
+        </w:rPr>
+        <w:t>Lasso</w:t>
+      </w:r>
+      <w:r>
+        <w:t>: Shrinks coefficients of less important features to zero, effectively eliminating them for better model performance.</w:t>
+      </w:r>
+    </w:p>
+    <w:p>
+      <w:pPr>
+        <w:pStyle w:val="ListParagraph"/>
+        <w:numPr>
+          <w:ilvl w:val="0"/>
+          <w:numId w:val="13"/>
+        </w:numPr>
+      </w:pPr>
+      <w:r>
+        <w:rPr>
+          <w:b/>
+          <w:bCs/>
+        </w:rPr>
+        <w:t>Ridge</w:t>
+      </w:r>
+      <w:r>
+        <w:t>: Reduces the magnitude of feature coefficients but doesn’t eliminate them. It helps manage multicollinearity.</w:t>
+      </w:r>
+    </w:p>
+    <w:p>
+      <w:pPr>
+        <w:pStyle w:val="ListParagraph"/>
+        <w:numPr>
+          <w:ilvl w:val="0"/>
+          <w:numId w:val="13"/>
+        </w:numPr>
+      </w:pPr>
+      <w:proofErr w:type="spellStart"/>
+      <w:r>
+        <w:rPr>
+          <w:b/>
+          <w:bCs/>
         </w:rPr>
         <w:lastRenderedPageBreak/>
+        <w:t>LinearSVC</w:t>
+      </w:r>
+      <w:proofErr w:type="spellEnd"/>
+      <w:r>
+        <w:t>: A linear classifier that assigns zero weight to irrelevant features through regularization, helping with feature selection.</w:t>
+      </w:r>
+    </w:p>
+    <w:p>
+      <w:pPr>
+        <w:pStyle w:val="ListParagraph"/>
+        <w:numPr>
+          <w:ilvl w:val="0"/>
+          <w:numId w:val="13"/>
+        </w:numPr>
+      </w:pPr>
+      <w:proofErr w:type="spellStart"/>
+      <w:r>
+        <w:rPr>
+          <w:b/>
+          <w:bCs/>
+        </w:rPr>
+        <w:t>GradientBoostingClassifier</w:t>
+      </w:r>
+      <w:proofErr w:type="spellEnd"/>
+      <w:r>
+        <w:t>: Evaluates feature importance based on how much they improve model performance, allowing irrelevant features to be discarded.</w:t>
+      </w:r>
+    </w:p>
+    <w:p>
+      <w:pPr>
+        <w:pStyle w:val="ListParagraph"/>
+        <w:numPr>
+          <w:ilvl w:val="0"/>
+          <w:numId w:val="13"/>
+        </w:numPr>
+      </w:pPr>
+      <w:proofErr w:type="spellStart"/>
+      <w:r>
+        <w:rPr>
+          <w:b/>
+          <w:bCs/>
+        </w:rPr>
+        <w:t>RandomForestClassifier</w:t>
+      </w:r>
+      <w:proofErr w:type="spellEnd"/>
+      <w:r>
+        <w:t>: Ranks features by importance, making it easy to identify and remove irrelevant ones.</w:t>
+      </w:r>
+    </w:p>
+    <w:p>
+      <w:pPr>
+        <w:ind w:left="360"/>
+      </w:pPr>
+      <w:r>
+        <w:t>At the end of the process 17 features were selected, s</w:t>
+      </w:r>
+      <w:r>
+        <w:t>electing variables with a sum of selections &gt;= 4</w:t>
+      </w:r>
+    </w:p>
+    <w:p>
+      <w:pPr>
+        <w:pStyle w:val="ListParagraph"/>
+        <w:numPr>
+          <w:ilvl w:val="0"/>
+          <w:numId w:val="1"/>
+        </w:numPr>
+        <w:ind w:left="360"/>
+        <w:rPr>
+          <w:b/>
+          <w:bCs/>
+          <w:sz w:val="24"/>
+          <w:szCs w:val="24"/>
+        </w:rPr>
+      </w:pPr>
+      <w:r>
+        <w:rPr>
+          <w:b/>
+          <w:bCs/>
+          <w:sz w:val="24"/>
+          <w:szCs w:val="24"/>
+        </w:rPr>
+        <w:t>Model Development and Imbalance Handling</w:t>
+      </w:r>
+    </w:p>
+    <w:p>
+      <w:pPr>
+        <w:ind w:left="360"/>
+      </w:pPr>
+      <w:r>
+        <w:rPr>
+          <w:b/>
+          <w:bCs/>
+        </w:rPr>
+        <w:t>Model Selection</w:t>
+      </w:r>
+    </w:p>
+    <w:p>
+      <w:pPr>
+        <w:ind w:left="360"/>
+      </w:pPr>
+      <w:r>
+        <w:t xml:space="preserve">After completing the data preparation in earlier stages, we </w:t>
+      </w:r>
+      <w:proofErr w:type="spellStart"/>
+      <w:r>
+        <w:t>u</w:t>
+      </w:r>
+      <w:r>
+        <w:t>made</w:t>
+      </w:r>
+      <w:proofErr w:type="spellEnd"/>
+      <w:r>
+        <w:t xml:space="preserve"> a split to</w:t>
+      </w:r>
+      <w:r>
+        <w:t xml:space="preserve"> train, test, and validation</w:t>
+      </w:r>
+      <w:r>
+        <w:t>:</w:t>
+      </w:r>
+    </w:p>
+    <w:p>
+      <w:pPr>
+        <w:pStyle w:val="ListParagraph"/>
+        <w:numPr>
+          <w:ilvl w:val="0"/>
+          <w:numId w:val="13"/>
+        </w:numPr>
+      </w:pPr>
+      <w:r>
+        <w:t xml:space="preserve">Split into </w:t>
+      </w:r>
+      <w:proofErr w:type="spellStart"/>
+      <w:r>
+        <w:t>train+val</w:t>
+      </w:r>
+      <w:proofErr w:type="spellEnd"/>
+      <w:r>
+        <w:t xml:space="preserve"> and test sets (80% </w:t>
+      </w:r>
+      <w:proofErr w:type="spellStart"/>
+      <w:r>
+        <w:t>train+val</w:t>
+      </w:r>
+      <w:proofErr w:type="spellEnd"/>
+      <w:r>
+        <w:t>, 20% test)</w:t>
+      </w:r>
+      <w:r>
+        <w:t xml:space="preserve"> </w:t>
+      </w:r>
+    </w:p>
+    <w:p>
+      <w:pPr>
+        <w:pStyle w:val="ListParagraph"/>
+        <w:numPr>
+          <w:ilvl w:val="0"/>
+          <w:numId w:val="13"/>
+        </w:numPr>
+      </w:pPr>
+      <w:r>
+        <w:t xml:space="preserve">Split </w:t>
+      </w:r>
+      <w:proofErr w:type="spellStart"/>
+      <w:r>
+        <w:t>train+val</w:t>
+      </w:r>
+      <w:proofErr w:type="spellEnd"/>
+      <w:r>
+        <w:t xml:space="preserve"> into train and </w:t>
+      </w:r>
+      <w:proofErr w:type="spellStart"/>
+      <w:r>
+        <w:t>val</w:t>
+      </w:r>
+      <w:proofErr w:type="spellEnd"/>
+      <w:r>
+        <w:t xml:space="preserve"> sets (75% train, 25% </w:t>
+      </w:r>
+      <w:proofErr w:type="spellStart"/>
+      <w:r>
+        <w:t>val</w:t>
+      </w:r>
+      <w:proofErr w:type="spellEnd"/>
+      <w:r>
+        <w:t xml:space="preserve"> from the </w:t>
+      </w:r>
+      <w:proofErr w:type="spellStart"/>
+      <w:r>
+        <w:t>train+val</w:t>
+      </w:r>
+      <w:proofErr w:type="spellEnd"/>
+      <w:r>
+        <w:t xml:space="preserve"> set)</w:t>
+      </w:r>
+    </w:p>
+    <w:p>
+      <w:pPr>
+        <w:ind w:left="360"/>
+      </w:pPr>
+      <w:r>
+        <w:rPr>
+          <w:b/>
+          <w:bCs/>
+        </w:rPr>
         <w:t>Imbalanced Data</w:t>
       </w:r>
     </w:p>
@@ -1684,7 +1575,7 @@
                     <pic:cNvPicPr/>
                   </pic:nvPicPr>
                   <pic:blipFill>
-                    <a:blip r:embed="rId17"/>
+                    <a:blip r:embed="rId14"/>
                     <a:stretch>
                       <a:fillRect/>
                     </a:stretch>
@@ -1721,16 +1612,27 @@
       <w:pPr>
         <w:ind w:left="360"/>
       </w:pPr>
-      <w:r>
-        <w:t xml:space="preserve">We trained a </w:t>
+      <w:proofErr w:type="gramStart"/>
+      <w:r>
+        <w:t xml:space="preserve">A </w:t>
+      </w:r>
+      <w:r>
+        <w:t xml:space="preserve"> </w:t>
       </w:r>
       <w:proofErr w:type="spellStart"/>
       <w:r>
         <w:t>RandomForestClassifier</w:t>
       </w:r>
       <w:proofErr w:type="spellEnd"/>
-      <w:r>
-        <w:t xml:space="preserve"> on the imbalanced dataset</w:t>
+      <w:proofErr w:type="gramEnd"/>
+      <w:r>
+        <w:t xml:space="preserve"> </w:t>
+      </w:r>
+      <w:r>
+        <w:t xml:space="preserve">was trained </w:t>
+      </w:r>
+      <w:r>
+        <w:t>on the imbalanced dataset</w:t>
       </w:r>
       <w:r>
         <w:t xml:space="preserve">. </w:t>
@@ -1805,6 +1707,7 @@
         <w:rPr>
           <w:noProof/>
         </w:rPr>
+        <w:lastRenderedPageBreak/>
         <w:drawing>
           <wp:inline distT="0" distB="0" distL="0" distR="0" wp14:anchorId="2025F898" wp14:editId="6D0480C2">
             <wp:extent cx="5274310" cy="2424430"/>
@@ -1823,7 +1726,7 @@
                     </pic:cNvPicPr>
                   </pic:nvPicPr>
                   <pic:blipFill>
-                    <a:blip r:embed="rId18">
+                    <a:blip r:embed="rId15">
                       <a:extLst>
                         <a:ext uri="{28A0092B-C50C-407E-A947-70E740481C1C}">
                           <a14:useLocalDpi xmlns:a14="http://schemas.microsoft.com/office/drawing/2010/main" val="0"/>
@@ -1855,16 +1758,14 @@
         </w:drawing>
       </w:r>
       <w:r>
-        <w:t xml:space="preserve">To address this, we applied a combination </w:t>
+        <w:t xml:space="preserve">To address this, a combination </w:t>
       </w:r>
       <w:r>
         <w:t xml:space="preserve">of </w:t>
       </w:r>
-      <w:proofErr w:type="spellStart"/>
-      <w:r>
-        <w:t>Undersampling</w:t>
-      </w:r>
-      <w:proofErr w:type="spellEnd"/>
+      <w:r>
+        <w:t>Under sampling</w:t>
+      </w:r>
       <w:r>
         <w:t xml:space="preserve"> </w:t>
       </w:r>
@@ -1873,6 +1774,9 @@
       </w:r>
       <w:r>
         <w:t>Oversampling</w:t>
+      </w:r>
+      <w:r>
+        <w:t xml:space="preserve"> was applied</w:t>
       </w:r>
       <w:r>
         <w:t xml:space="preserve">: </w:t>
@@ -1961,11 +1865,13 @@
         <w:ind w:left="360"/>
       </w:pPr>
       <w:r>
-        <w:lastRenderedPageBreak/>
         <w:t>This approach aims to improve the model’s ability to detect fraudulent transactions while maintaining overall performance.</w:t>
       </w:r>
       <w:r>
-        <w:t xml:space="preserve"> Eventually after testing all, </w:t>
+        <w:t xml:space="preserve"> </w:t>
+      </w:r>
+      <w:r>
+        <w:t xml:space="preserve">The four models—SMOTE, </w:t>
       </w:r>
       <w:proofErr w:type="spellStart"/>
       <w:r>
@@ -1973,102 +1879,181 @@
       </w:r>
       <w:proofErr w:type="spellEnd"/>
       <w:r>
-        <w:t xml:space="preserve"> performs the best overall, balancing precision and recall for both classes, especially the 'is fraud' (class 1), with high F1-score and accuracy. RUS struggles with low precision for class 1, despite having high recall. It’s less reliable due to many false positives. ROS and SMOTE both perform well, with strong precision and recall for class 1, but </w:t>
-      </w:r>
-      <w:proofErr w:type="spellStart"/>
-      <w:r>
-        <w:t>SMOTETomek</w:t>
-      </w:r>
-      <w:proofErr w:type="spellEnd"/>
-      <w:r>
-        <w:t xml:space="preserve"> still has a slight edge in balancing both metrics. Overall, </w:t>
-      </w:r>
-      <w:proofErr w:type="spellStart"/>
-      <w:r>
-        <w:t>SMOTETomek</w:t>
-      </w:r>
-      <w:proofErr w:type="spellEnd"/>
-      <w:r>
-        <w:t xml:space="preserve"> appears to be the most balanced and effective model.</w:t>
-      </w:r>
-    </w:p>
-    <w:p>
-      <w:pPr>
-        <w:ind w:left="360"/>
+        <w:t xml:space="preserve">, RUS, and ROS—each have their strengths and weaknesses in handling imbalanced data for fraud detection. The </w:t>
+      </w:r>
+      <w:r>
         <w:rPr>
           <w:b/>
           <w:bCs/>
         </w:rPr>
-      </w:pPr>
+        <w:t>SMOTE model</w:t>
+      </w:r>
+      <w:r>
+        <w:t xml:space="preserve"> performs well, with high accuracy, but its precision and recall for fraud detection are slightly lower compared to others. </w:t>
+      </w:r>
+      <w:proofErr w:type="spellStart"/>
       <w:r>
         <w:rPr>
           <w:b/>
           <w:bCs/>
         </w:rPr>
-        <w:t>Final Model Implementation and Evaluation on the Fraud Detection Dataset</w:t>
-      </w:r>
-    </w:p>
-    <w:p>
-      <w:pPr>
-        <w:ind w:left="360"/>
+        <w:t>SMOTETomek</w:t>
+      </w:r>
+      <w:proofErr w:type="spellEnd"/>
+      <w:r>
+        <w:t xml:space="preserve"> improves upon SMOTE by achieving better precision and F1-Score for fraud detection, making it a more balanced model with fewer false positives. In contrast, the </w:t>
+      </w:r>
+      <w:r>
         <w:rPr>
           <w:b/>
           <w:bCs/>
         </w:rPr>
-      </w:pPr>
+        <w:t>RUS model</w:t>
+      </w:r>
+      <w:r>
+        <w:t xml:space="preserve"> boosts recall significantly but at the cost of very low precision, resulting in a high number of false positives, which is not ideal for fraud detection. The </w:t>
+      </w:r>
       <w:r>
         <w:rPr>
           <w:b/>
           <w:bCs/>
         </w:rPr>
-        <w:t>Dataset Overview</w:t>
-      </w:r>
-    </w:p>
-    <w:p>
-      <w:pPr>
-        <w:ind w:left="360"/>
-      </w:pPr>
-      <w:r>
-        <w:t xml:space="preserve">The dataset used for this fraud detection project has been </w:t>
+        <w:t>ROS model</w:t>
+      </w:r>
+      <w:r>
+        <w:t xml:space="preserve"> strikes the best balance, offering both high precision and recall, leading to an excellent F1-Score and accuracy. Overall, </w:t>
       </w:r>
       <w:proofErr w:type="spellStart"/>
       <w:r>
-        <w:t>preprocessed</w:t>
-      </w:r>
-      <w:proofErr w:type="spellEnd"/>
-      <w:r>
-        <w:t xml:space="preserve"> and balanced using </w:t>
-      </w:r>
-      <w:proofErr w:type="spellStart"/>
-      <w:r>
-        <w:t>SMOTETomek</w:t>
-      </w:r>
-      <w:proofErr w:type="spellEnd"/>
-      <w:r>
-        <w:t>, resulting in a dataset (</w:t>
-      </w:r>
-      <w:proofErr w:type="spellStart"/>
-      <w:r>
-        <w:t>SMOTETomek_df.pkl</w:t>
-      </w:r>
-      <w:proofErr w:type="spellEnd"/>
-      <w:r>
-        <w:t xml:space="preserve">) with 347,746 rows and 17 columns. </w:t>
-      </w:r>
-    </w:p>
-    <w:p>
-      <w:pPr>
-        <w:ind w:left="360"/>
         <w:rPr>
           <w:b/>
           <w:bCs/>
         </w:rPr>
-      </w:pPr>
+        <w:t>SMOTETomek</w:t>
+      </w:r>
+      <w:proofErr w:type="spellEnd"/>
+      <w:r>
+        <w:t xml:space="preserve"> and </w:t>
+      </w:r>
       <w:r>
         <w:rPr>
           <w:b/>
           <w:bCs/>
         </w:rPr>
+        <w:t>ROS</w:t>
+      </w:r>
+      <w:r>
+        <w:t xml:space="preserve"> stand out as the most effective models for fraud detection, with </w:t>
+      </w:r>
+      <w:r>
+        <w:rPr>
+          <w:b/>
+          <w:bCs/>
+        </w:rPr>
+        <w:t>ROS</w:t>
+      </w:r>
+      <w:r>
+        <w:t xml:space="preserve"> providing the best balance between precision and recall, while </w:t>
+      </w:r>
+      <w:proofErr w:type="spellStart"/>
+      <w:r>
+        <w:rPr>
+          <w:b/>
+          <w:bCs/>
+        </w:rPr>
+        <w:t>SMOTETomek</w:t>
+      </w:r>
+      <w:proofErr w:type="spellEnd"/>
+      <w:r>
+        <w:t xml:space="preserve"> offers a slightly better performance in precision.</w:t>
+      </w:r>
+    </w:p>
+    <w:p>
+      <w:pPr>
+        <w:ind w:left="360"/>
+      </w:pPr>
+      <w:r>
+        <w:t xml:space="preserve">Overall, </w:t>
+      </w:r>
+      <w:proofErr w:type="spellStart"/>
+      <w:r>
+        <w:t>SMOTETomek</w:t>
+      </w:r>
+      <w:proofErr w:type="spellEnd"/>
+      <w:r>
+        <w:t xml:space="preserve"> appears to be the most balanced and effective model.</w:t>
+      </w:r>
+    </w:p>
+    <w:p>
+      <w:pPr>
+        <w:ind w:left="360"/>
+        <w:rPr>
+          <w:b/>
+          <w:bCs/>
+        </w:rPr>
+      </w:pPr>
+      <w:r>
+        <w:rPr>
+          <w:b/>
+          <w:bCs/>
+        </w:rPr>
+        <w:t>Final Model Implementation and Evaluation on the Fraud Detection Dataset</w:t>
+      </w:r>
+    </w:p>
+    <w:p>
+      <w:pPr>
+        <w:ind w:left="360"/>
+        <w:rPr>
+          <w:b/>
+          <w:bCs/>
+        </w:rPr>
+      </w:pPr>
+      <w:r>
+        <w:rPr>
+          <w:b/>
+          <w:bCs/>
+        </w:rPr>
+        <w:t>Dataset Overview</w:t>
+      </w:r>
+    </w:p>
+    <w:p>
+      <w:pPr>
+        <w:ind w:left="360"/>
+      </w:pPr>
+      <w:r>
+        <w:t xml:space="preserve">The dataset used for this fraud detection project has been </w:t>
+      </w:r>
+      <w:proofErr w:type="spellStart"/>
+      <w:r>
+        <w:t>preprocessed</w:t>
+      </w:r>
+      <w:proofErr w:type="spellEnd"/>
+      <w:r>
+        <w:t xml:space="preserve"> and balanced using </w:t>
+      </w:r>
+      <w:proofErr w:type="spellStart"/>
+      <w:r>
+        <w:t>SMOTETomek</w:t>
+      </w:r>
+      <w:proofErr w:type="spellEnd"/>
+      <w:r>
+        <w:t xml:space="preserve">, resulting in a dataset with 347,746 rows and 17 columns. </w:t>
+      </w:r>
+    </w:p>
+    <w:p>
+      <w:pPr>
+        <w:ind w:left="360"/>
+        <w:rPr>
+          <w:b/>
+          <w:bCs/>
+        </w:rPr>
+      </w:pPr>
+      <w:r>
+        <w:rPr>
+          <w:b/>
+          <w:bCs/>
+        </w:rPr>
+        <w:lastRenderedPageBreak/>
         <w:t>Model Training</w:t>
       </w:r>
     </w:p>
@@ -2097,7 +2082,22 @@
         <w:spacing w:after="0"/>
       </w:pPr>
       <w:r>
-        <w:t>bootstrap=False</w:t>
+        <w:t>B</w:t>
+      </w:r>
+      <w:r>
+        <w:t>ootstrap</w:t>
+      </w:r>
+      <w:r>
+        <w:t xml:space="preserve"> </w:t>
+      </w:r>
+      <w:r>
+        <w:t>=</w:t>
+      </w:r>
+      <w:r>
+        <w:t xml:space="preserve"> </w:t>
+      </w:r>
+      <w:r>
+        <w:t>False</w:t>
       </w:r>
     </w:p>
     <w:p>
@@ -2114,7 +2114,16 @@
       </w:r>
       <w:proofErr w:type="spellEnd"/>
       <w:r>
-        <w:t>=30</w:t>
+        <w:t xml:space="preserve"> </w:t>
+      </w:r>
+      <w:r>
+        <w:t>=</w:t>
+      </w:r>
+      <w:r>
+        <w:t xml:space="preserve"> </w:t>
+      </w:r>
+      <w:r>
+        <w:t>30</w:t>
       </w:r>
     </w:p>
     <w:p>
@@ -2131,7 +2140,16 @@
       </w:r>
       <w:proofErr w:type="spellEnd"/>
       <w:r>
-        <w:t>=5</w:t>
+        <w:t xml:space="preserve"> </w:t>
+      </w:r>
+      <w:r>
+        <w:t>=</w:t>
+      </w:r>
+      <w:r>
+        <w:t xml:space="preserve"> </w:t>
+      </w:r>
+      <w:r>
+        <w:t>5</w:t>
       </w:r>
     </w:p>
     <w:p>
@@ -2148,7 +2166,16 @@
       </w:r>
       <w:proofErr w:type="spellEnd"/>
       <w:r>
-        <w:t>=300</w:t>
+        <w:t xml:space="preserve"> </w:t>
+      </w:r>
+      <w:r>
+        <w:t>=</w:t>
+      </w:r>
+      <w:r>
+        <w:t xml:space="preserve"> </w:t>
+      </w:r>
+      <w:r>
+        <w:t>300</w:t>
       </w:r>
     </w:p>
     <w:p>
@@ -2165,7 +2192,16 @@
       </w:r>
       <w:proofErr w:type="spellEnd"/>
       <w:r>
-        <w:t>=1</w:t>
+        <w:t xml:space="preserve"> </w:t>
+      </w:r>
+      <w:r>
+        <w:t>=</w:t>
+      </w:r>
+      <w:r>
+        <w:t xml:space="preserve"> </w:t>
+      </w:r>
+      <w:r>
+        <w:t>1</w:t>
       </w:r>
     </w:p>
     <w:p>
@@ -2220,11 +2256,6 @@
       </w:pPr>
       <w:r>
         <w:t>The system includes validation steps like cross-validation and evaluation on a holdout test set to ensure robustness. However, the near-perfect validation performance (accuracy 0.9998) on a balanced set suggests potential overfitting or data leakage, however it can be explained due to the imbalanced process the dataset had to go through.</w:t>
-      </w:r>
-    </w:p>
-    <w:p>
-      <w:r>
-        <w:br w:type="page"/>
       </w:r>
     </w:p>
     <w:p>
@@ -2235,130 +2266,15 @@
           <w:numId w:val="1"/>
         </w:numPr>
         <w:ind w:left="360"/>
+      </w:pPr>
+      <w:r>
         <w:rPr>
           <w:b/>
           <w:bCs/>
           <w:sz w:val="24"/>
           <w:szCs w:val="24"/>
         </w:rPr>
-      </w:pPr>
-      <w:r>
-        <w:rPr>
-          <w:b/>
-          <w:bCs/>
-          <w:sz w:val="24"/>
-          <w:szCs w:val="24"/>
-        </w:rPr>
-        <w:lastRenderedPageBreak/>
         <w:t>Deployment of the Fraud Detection Model</w:t>
-      </w:r>
-    </w:p>
-    <w:p>
-      <w:pPr>
-        <w:ind w:firstLine="360"/>
-        <w:rPr>
-          <w:b/>
-          <w:bCs/>
-          <w:sz w:val="24"/>
-          <w:szCs w:val="24"/>
-        </w:rPr>
-      </w:pPr>
-      <w:r>
-        <w:rPr>
-          <w:b/>
-          <w:bCs/>
-        </w:rPr>
-        <w:t>End User and Deployment Strategy</w:t>
-      </w:r>
-    </w:p>
-    <w:p>
-      <w:pPr>
-        <w:spacing w:before="100" w:beforeAutospacing="1" w:after="100" w:afterAutospacing="1" w:line="240" w:lineRule="auto"/>
-        <w:ind w:left="360"/>
-      </w:pPr>
-      <w:r>
-        <w:t xml:space="preserve">The end user of this fraud detection machine learning (ML) model will be financial institutions, such as banks and credit card companies, that process large volumes of transactions daily. The model will be deployed on cloud servers, specifically leveraging platforms like AWS or Google Cloud, to ensure scalability and real-time processing capabilities. </w:t>
-      </w:r>
-      <w:r>
-        <w:t>T</w:t>
-      </w:r>
-      <w:r>
-        <w:t>o protect their customers and reduce financial losses. The model reflects the business success of these institutions by accurately detecting fraud while minimizing false positives, thereby maintaining customer trust and operational efficiency.</w:t>
-      </w:r>
-    </w:p>
-    <w:p>
-      <w:pPr>
-        <w:ind w:firstLine="360"/>
-        <w:rPr>
-          <w:b/>
-          <w:bCs/>
-        </w:rPr>
-      </w:pPr>
-      <w:r>
-        <w:rPr>
-          <w:b/>
-          <w:bCs/>
-        </w:rPr>
-        <w:t>Business Impact</w:t>
-      </w:r>
-    </w:p>
-    <w:p>
-      <w:pPr>
-        <w:spacing w:before="100" w:beforeAutospacing="1" w:after="100" w:afterAutospacing="1" w:line="240" w:lineRule="auto"/>
-        <w:ind w:left="360"/>
-      </w:pPr>
-      <w:r>
-        <w:t>A robust fraud detection system will enhance customer trust by reducing the incidence of undetected fraudulent transactions, thereby lowering financial losses for both the institution and its customers. By accurately identifying fraud, the model can also reduce the number of false positives, which minimizes customer inconvenience (unnecessary transaction declines) and reduces operational costs associated with manual fraud investigations.</w:t>
-      </w:r>
-    </w:p>
-    <w:p>
-      <w:pPr>
-        <w:ind w:firstLine="360"/>
-        <w:rPr>
-          <w:b/>
-          <w:bCs/>
-        </w:rPr>
-      </w:pPr>
-      <w:r>
-        <w:rPr>
-          <w:b/>
-          <w:bCs/>
-        </w:rPr>
-        <w:t>Nurturing and Motivating Fraud Prevention</w:t>
-      </w:r>
-    </w:p>
-    <w:p>
-      <w:pPr>
-        <w:spacing w:before="100" w:beforeAutospacing="1" w:after="100" w:afterAutospacing="1" w:line="240" w:lineRule="auto"/>
-        <w:ind w:left="360"/>
-      </w:pPr>
-      <w:r>
-        <w:t>By focusing on high-risk areas, such as transactions in specific categories or during certain times, institutions can allocate resources more effectively. Additionally, the model can help identify "hot spots" for fraud, such as regions with high fraud rates allowing for targeted interventions. For instance, institutions can implement stricter verification processes for transactions in these high-risk areas or times, reducing the likelihood of fraud going undetected.</w:t>
-      </w:r>
-    </w:p>
-    <w:p>
-      <w:pPr>
-        <w:ind w:firstLine="360"/>
-        <w:rPr>
-          <w:b/>
-          <w:bCs/>
-        </w:rPr>
-      </w:pPr>
-      <w:r>
-        <w:rPr>
-          <w:b/>
-          <w:bCs/>
-        </w:rPr>
-        <w:t>Deployment Infrastructure</w:t>
-      </w:r>
-    </w:p>
-    <w:p>
-      <w:pPr>
-        <w:spacing w:before="100" w:beforeAutospacing="1" w:after="100" w:afterAutospacing="1" w:line="240" w:lineRule="auto"/>
-        <w:ind w:left="360"/>
-      </w:pPr>
-      <w:r>
-        <w:t>The fraud detection model will be deployed on cloud servers (AWS, Google Cloud) interfacing with the main transaction processing platforms of financial institutions. This setup ensures scalability to handle large transaction volumes and provides real-time fraud detection capabilities. The model will be integrated into the transaction pipeline, where it will process incoming transactions and flag potential fraud in real time. Continuous updates to the model will be implemented to adapt to evolving fraud patterns, ensuring long-term effectiveness.</w:t>
       </w:r>
     </w:p>
     <w:p>
@@ -2387,7 +2303,7 @@
           <w:lang w:eastAsia="en-US"/>
           <w14:ligatures w14:val="standardContextual"/>
         </w:rPr>
-        <w:t>Conclusion</w:t>
+        <w:t>Who It Benefits:</w:t>
       </w:r>
     </w:p>
     <w:p>
@@ -2412,40 +2328,726 @@
           <w:lang w:eastAsia="en-US"/>
           <w14:ligatures w14:val="standardContextual"/>
         </w:rPr>
-        <w:t>The deployment of this fraud detection model on cloud infrastructure will enable financial institutions to identify and prevent fraudulent transactions in real time, focusing on high-risk categories, times, and regions. By reducing false positives and improving detection accuracy, the model will enhance customer trust, reduce financial losses, and optimize fraud prevention efforts. Continuous monitoring and updates will ensure the model remains effective against evolving fraud patterns, making it a valuable tool for the financial industry.</w:t>
-      </w:r>
-    </w:p>
-    <w:p>
-      <w:pPr>
-        <w:pStyle w:val="ListParagraph"/>
+        <w:t>This fraud detection algorithm is designed to benefit financial institutions, e-commerce platforms, and payment processors handling large transaction volumes. It is particularly valuable for organizations seeking to minimize financial losses due to fraudulent transactions while reducing the operational burden of investigating false positives. Stakeholders such as fraud analysts, risk management teams, and business owners will directly benefit from its implementation.</w:t>
+      </w:r>
+    </w:p>
+    <w:p>
+      <w:pPr>
+        <w:pStyle w:val="NormalWeb"/>
         <w:ind w:left="360"/>
         <w:rPr>
+          <w:rFonts w:asciiTheme="minorHAnsi" w:eastAsiaTheme="minorHAnsi" w:hAnsiTheme="minorHAnsi" w:cstheme="minorBidi"/>
           <w:b/>
           <w:bCs/>
-          <w:sz w:val="24"/>
-          <w:szCs w:val="24"/>
-        </w:rPr>
-      </w:pPr>
-    </w:p>
-    <w:p>
-      <w:pPr>
+          <w:kern w:val="2"/>
+          <w:sz w:val="22"/>
+          <w:szCs w:val="22"/>
+          <w:lang w:eastAsia="en-US"/>
+          <w14:ligatures w14:val="standardContextual"/>
+        </w:rPr>
+      </w:pPr>
+      <w:r>
+        <w:rPr>
+          <w:rFonts w:asciiTheme="minorHAnsi" w:eastAsiaTheme="minorHAnsi" w:hAnsiTheme="minorHAnsi" w:cstheme="minorBidi"/>
+          <w:b/>
+          <w:bCs/>
+          <w:kern w:val="2"/>
+          <w:sz w:val="22"/>
+          <w:szCs w:val="22"/>
+          <w:lang w:eastAsia="en-US"/>
+          <w14:ligatures w14:val="standardContextual"/>
+        </w:rPr>
+        <w:t xml:space="preserve">Financial Institutions: </w:t>
+      </w:r>
+    </w:p>
+    <w:p>
+      <w:pPr>
+        <w:pStyle w:val="NormalWeb"/>
         <w:ind w:left="360"/>
-      </w:pPr>
-    </w:p>
-    <w:p>
-      <w:pPr>
+        <w:rPr>
+          <w:rFonts w:asciiTheme="minorHAnsi" w:eastAsiaTheme="minorHAnsi" w:hAnsiTheme="minorHAnsi" w:cstheme="minorBidi"/>
+          <w:b/>
+          <w:bCs/>
+          <w:kern w:val="2"/>
+          <w:sz w:val="22"/>
+          <w:szCs w:val="22"/>
+          <w:lang w:eastAsia="en-US"/>
+          <w14:ligatures w14:val="standardContextual"/>
+        </w:rPr>
+      </w:pPr>
+      <w:r>
+        <w:rPr>
+          <w:rFonts w:asciiTheme="minorHAnsi" w:eastAsiaTheme="minorHAnsi" w:hAnsiTheme="minorHAnsi" w:cstheme="minorBidi"/>
+          <w:kern w:val="2"/>
+          <w:sz w:val="22"/>
+          <w:szCs w:val="22"/>
+          <w:lang w:eastAsia="en-US"/>
+          <w14:ligatures w14:val="standardContextual"/>
+        </w:rPr>
+        <w:t>Banks and credit card companies can reduce fraud-related losses by identifying 93% of fraudulent transactions, protecting customers and maintaining trust. The low false positive rate (4 out of 74,518 non-fraud cases) minimizes unnecessary holds or declines on legitimate transactions, improving customer experience.</w:t>
+      </w:r>
+    </w:p>
+    <w:p>
+      <w:pPr>
+        <w:pStyle w:val="NormalWeb"/>
         <w:ind w:left="360"/>
-      </w:pPr>
-    </w:p>
-    <w:p>
-      <w:pPr>
+        <w:rPr>
+          <w:rFonts w:asciiTheme="minorHAnsi" w:eastAsiaTheme="minorHAnsi" w:hAnsiTheme="minorHAnsi" w:cstheme="minorBidi"/>
+          <w:b/>
+          <w:bCs/>
+          <w:kern w:val="2"/>
+          <w:sz w:val="22"/>
+          <w:szCs w:val="22"/>
+          <w:lang w:eastAsia="en-US"/>
+          <w14:ligatures w14:val="standardContextual"/>
+        </w:rPr>
+      </w:pPr>
+      <w:r>
+        <w:rPr>
+          <w:rFonts w:asciiTheme="minorHAnsi" w:eastAsiaTheme="minorHAnsi" w:hAnsiTheme="minorHAnsi" w:cstheme="minorBidi"/>
+          <w:b/>
+          <w:bCs/>
+          <w:kern w:val="2"/>
+          <w:sz w:val="22"/>
+          <w:szCs w:val="22"/>
+          <w:lang w:eastAsia="en-US"/>
+          <w14:ligatures w14:val="standardContextual"/>
+        </w:rPr>
+        <w:t xml:space="preserve">E-commerce Platforms: </w:t>
+      </w:r>
+    </w:p>
+    <w:p>
+      <w:pPr>
+        <w:pStyle w:val="NormalWeb"/>
         <w:ind w:left="360"/>
-      </w:pPr>
-    </w:p>
-    <w:p>
-      <w:pPr>
+        <w:rPr>
+          <w:rFonts w:asciiTheme="minorHAnsi" w:eastAsiaTheme="minorHAnsi" w:hAnsiTheme="minorHAnsi" w:cstheme="minorBidi"/>
+          <w:kern w:val="2"/>
+          <w:sz w:val="22"/>
+          <w:szCs w:val="22"/>
+          <w:lang w:eastAsia="en-US"/>
+          <w14:ligatures w14:val="standardContextual"/>
+        </w:rPr>
+      </w:pPr>
+      <w:r>
+        <w:rPr>
+          <w:rFonts w:asciiTheme="minorHAnsi" w:eastAsiaTheme="minorHAnsi" w:hAnsiTheme="minorHAnsi" w:cstheme="minorBidi"/>
+          <w:kern w:val="2"/>
+          <w:sz w:val="22"/>
+          <w:szCs w:val="22"/>
+          <w:lang w:eastAsia="en-US"/>
+          <w14:ligatures w14:val="standardContextual"/>
+        </w:rPr>
+        <w:t>Online retailers can prevent chargebacks and fraudulent purchases, saving revenue and reducing operational costs. The system’s high precision ensures minimal disruption to genuine customer orders.</w:t>
+      </w:r>
+    </w:p>
+    <w:p>
+      <w:pPr>
+        <w:pStyle w:val="NormalWeb"/>
         <w:ind w:left="360"/>
-      </w:pPr>
+        <w:rPr>
+          <w:rFonts w:asciiTheme="minorHAnsi" w:eastAsiaTheme="minorHAnsi" w:hAnsiTheme="minorHAnsi" w:cstheme="minorBidi"/>
+          <w:b/>
+          <w:bCs/>
+          <w:kern w:val="2"/>
+          <w:sz w:val="22"/>
+          <w:szCs w:val="22"/>
+          <w:lang w:eastAsia="en-US"/>
+          <w14:ligatures w14:val="standardContextual"/>
+        </w:rPr>
+      </w:pPr>
+      <w:r>
+        <w:rPr>
+          <w:rFonts w:asciiTheme="minorHAnsi" w:eastAsiaTheme="minorHAnsi" w:hAnsiTheme="minorHAnsi" w:cstheme="minorBidi"/>
+          <w:b/>
+          <w:bCs/>
+          <w:kern w:val="2"/>
+          <w:sz w:val="22"/>
+          <w:szCs w:val="22"/>
+          <w:lang w:eastAsia="en-US"/>
+          <w14:ligatures w14:val="standardContextual"/>
+        </w:rPr>
+        <w:t xml:space="preserve">Payment Processors: </w:t>
+      </w:r>
+    </w:p>
+    <w:p>
+      <w:pPr>
+        <w:pStyle w:val="NormalWeb"/>
+        <w:ind w:left="360"/>
+        <w:rPr>
+          <w:rFonts w:asciiTheme="minorHAnsi" w:eastAsiaTheme="minorHAnsi" w:hAnsiTheme="minorHAnsi" w:cstheme="minorBidi"/>
+          <w:kern w:val="2"/>
+          <w:sz w:val="22"/>
+          <w:szCs w:val="22"/>
+          <w:lang w:eastAsia="en-US"/>
+          <w14:ligatures w14:val="standardContextual"/>
+        </w:rPr>
+      </w:pPr>
+      <w:r>
+        <w:rPr>
+          <w:rFonts w:asciiTheme="minorHAnsi" w:eastAsiaTheme="minorHAnsi" w:hAnsiTheme="minorHAnsi" w:cstheme="minorBidi"/>
+          <w:kern w:val="2"/>
+          <w:sz w:val="22"/>
+          <w:szCs w:val="22"/>
+          <w:lang w:eastAsia="en-US"/>
+          <w14:ligatures w14:val="standardContextual"/>
+        </w:rPr>
+        <w:t>Companies like PayPal or Stripe can enhance their fraud detection capabilities, ensuring secure transactions for merchants and consumers while keeping investigation costs low due to fewer false positives.</w:t>
+      </w:r>
+    </w:p>
+    <w:p>
+      <w:pPr>
+        <w:pStyle w:val="NormalWeb"/>
+        <w:ind w:left="360"/>
+        <w:rPr>
+          <w:rFonts w:asciiTheme="minorHAnsi" w:eastAsiaTheme="minorHAnsi" w:hAnsiTheme="minorHAnsi" w:cstheme="minorBidi"/>
+          <w:b/>
+          <w:bCs/>
+          <w:kern w:val="2"/>
+          <w:sz w:val="22"/>
+          <w:szCs w:val="22"/>
+          <w:lang w:eastAsia="en-US"/>
+          <w14:ligatures w14:val="standardContextual"/>
+        </w:rPr>
+      </w:pPr>
+      <w:r>
+        <w:rPr>
+          <w:rFonts w:asciiTheme="minorHAnsi" w:eastAsiaTheme="minorHAnsi" w:hAnsiTheme="minorHAnsi" w:cstheme="minorBidi"/>
+          <w:b/>
+          <w:bCs/>
+          <w:kern w:val="2"/>
+          <w:sz w:val="22"/>
+          <w:szCs w:val="22"/>
+          <w:lang w:eastAsia="en-US"/>
+          <w14:ligatures w14:val="standardContextual"/>
+        </w:rPr>
+        <w:lastRenderedPageBreak/>
+        <w:t xml:space="preserve">Fraud Analysts: </w:t>
+      </w:r>
+    </w:p>
+    <w:p>
+      <w:pPr>
+        <w:pStyle w:val="NormalWeb"/>
+        <w:ind w:left="360"/>
+        <w:rPr>
+          <w:rFonts w:asciiTheme="minorHAnsi" w:eastAsiaTheme="minorHAnsi" w:hAnsiTheme="minorHAnsi" w:cstheme="minorBidi"/>
+          <w:kern w:val="2"/>
+          <w:sz w:val="22"/>
+          <w:szCs w:val="22"/>
+          <w:lang w:eastAsia="en-US"/>
+          <w14:ligatures w14:val="standardContextual"/>
+        </w:rPr>
+      </w:pPr>
+      <w:r>
+        <w:rPr>
+          <w:rFonts w:asciiTheme="minorHAnsi" w:eastAsiaTheme="minorHAnsi" w:hAnsiTheme="minorHAnsi" w:cstheme="minorBidi"/>
+          <w:kern w:val="2"/>
+          <w:sz w:val="22"/>
+          <w:szCs w:val="22"/>
+          <w:lang w:eastAsia="en-US"/>
+          <w14:ligatures w14:val="standardContextual"/>
+        </w:rPr>
+        <w:t>The system prioritizes high-risk transactions for review, allowing analysts to focus on true fraud cases rather than sifting through numerous false positives, as seen with alternatives like RUS (1,568 false positives).</w:t>
+      </w:r>
+    </w:p>
+    <w:p>
+      <w:pPr>
+        <w:pStyle w:val="NormalWeb"/>
+        <w:ind w:left="360"/>
+        <w:rPr>
+          <w:rFonts w:asciiTheme="minorHAnsi" w:eastAsiaTheme="minorHAnsi" w:hAnsiTheme="minorHAnsi" w:cstheme="minorBidi"/>
+          <w:b/>
+          <w:bCs/>
+          <w:kern w:val="2"/>
+          <w:sz w:val="22"/>
+          <w:szCs w:val="22"/>
+          <w:lang w:eastAsia="en-US"/>
+          <w14:ligatures w14:val="standardContextual"/>
+        </w:rPr>
+      </w:pPr>
+      <w:r>
+        <w:rPr>
+          <w:rFonts w:asciiTheme="minorHAnsi" w:eastAsiaTheme="minorHAnsi" w:hAnsiTheme="minorHAnsi" w:cstheme="minorBidi"/>
+          <w:b/>
+          <w:bCs/>
+          <w:kern w:val="2"/>
+          <w:sz w:val="22"/>
+          <w:szCs w:val="22"/>
+          <w:lang w:eastAsia="en-US"/>
+          <w14:ligatures w14:val="standardContextual"/>
+        </w:rPr>
+        <w:t>How the System Works:</w:t>
+      </w:r>
+    </w:p>
+    <w:p>
+      <w:pPr>
+        <w:pStyle w:val="NormalWeb"/>
+        <w:ind w:left="360"/>
+        <w:rPr>
+          <w:rFonts w:asciiTheme="minorHAnsi" w:eastAsiaTheme="minorHAnsi" w:hAnsiTheme="minorHAnsi" w:cstheme="minorBidi"/>
+          <w:kern w:val="2"/>
+          <w:sz w:val="22"/>
+          <w:szCs w:val="22"/>
+          <w:lang w:eastAsia="en-US"/>
+          <w14:ligatures w14:val="standardContextual"/>
+        </w:rPr>
+      </w:pPr>
+      <w:r>
+        <w:rPr>
+          <w:rFonts w:asciiTheme="minorHAnsi" w:eastAsiaTheme="minorHAnsi" w:hAnsiTheme="minorHAnsi" w:cstheme="minorBidi"/>
+          <w:kern w:val="2"/>
+          <w:sz w:val="22"/>
+          <w:szCs w:val="22"/>
+          <w:lang w:eastAsia="en-US"/>
+          <w14:ligatures w14:val="standardContextual"/>
+        </w:rPr>
+        <w:t xml:space="preserve">It is designed to identify fraudulent transactions using a </w:t>
+      </w:r>
+      <w:proofErr w:type="spellStart"/>
+      <w:r>
+        <w:rPr>
+          <w:rFonts w:asciiTheme="minorHAnsi" w:eastAsiaTheme="minorHAnsi" w:hAnsiTheme="minorHAnsi" w:cstheme="minorBidi"/>
+          <w:kern w:val="2"/>
+          <w:sz w:val="22"/>
+          <w:szCs w:val="22"/>
+          <w:lang w:eastAsia="en-US"/>
+          <w14:ligatures w14:val="standardContextual"/>
+        </w:rPr>
+        <w:t>RandomForestClassifier</w:t>
+      </w:r>
+      <w:proofErr w:type="spellEnd"/>
+      <w:r>
+        <w:rPr>
+          <w:rFonts w:asciiTheme="minorHAnsi" w:eastAsiaTheme="minorHAnsi" w:hAnsiTheme="minorHAnsi" w:cstheme="minorBidi"/>
+          <w:kern w:val="2"/>
+          <w:sz w:val="22"/>
+          <w:szCs w:val="22"/>
+          <w:lang w:eastAsia="en-US"/>
+          <w14:ligatures w14:val="standardContextual"/>
+        </w:rPr>
+        <w:t xml:space="preserve"> with the </w:t>
+      </w:r>
+      <w:proofErr w:type="spellStart"/>
+      <w:r>
+        <w:rPr>
+          <w:rFonts w:asciiTheme="minorHAnsi" w:eastAsiaTheme="minorHAnsi" w:hAnsiTheme="minorHAnsi" w:cstheme="minorBidi"/>
+          <w:kern w:val="2"/>
+          <w:sz w:val="22"/>
+          <w:szCs w:val="22"/>
+          <w:lang w:eastAsia="en-US"/>
+          <w14:ligatures w14:val="standardContextual"/>
+        </w:rPr>
+        <w:t>SMOTETomek</w:t>
+      </w:r>
+      <w:proofErr w:type="spellEnd"/>
+      <w:r>
+        <w:rPr>
+          <w:rFonts w:asciiTheme="minorHAnsi" w:eastAsiaTheme="minorHAnsi" w:hAnsiTheme="minorHAnsi" w:cstheme="minorBidi"/>
+          <w:kern w:val="2"/>
+          <w:sz w:val="22"/>
+          <w:szCs w:val="22"/>
+          <w:lang w:eastAsia="en-US"/>
+          <w14:ligatures w14:val="standardContextual"/>
+        </w:rPr>
+        <w:t xml:space="preserve"> resampling technique to handle an imbalanced dataset. </w:t>
+      </w:r>
+    </w:p>
+    <w:p>
+      <w:pPr>
+        <w:pStyle w:val="NormalWeb"/>
+        <w:ind w:left="360"/>
+        <w:rPr>
+          <w:rFonts w:asciiTheme="minorHAnsi" w:eastAsiaTheme="minorHAnsi" w:hAnsiTheme="minorHAnsi" w:cstheme="minorBidi"/>
+          <w:b/>
+          <w:bCs/>
+          <w:kern w:val="2"/>
+          <w:sz w:val="22"/>
+          <w:szCs w:val="22"/>
+          <w:lang w:eastAsia="en-US"/>
+          <w14:ligatures w14:val="standardContextual"/>
+        </w:rPr>
+      </w:pPr>
+      <w:r>
+        <w:rPr>
+          <w:rFonts w:asciiTheme="minorHAnsi" w:eastAsiaTheme="minorHAnsi" w:hAnsiTheme="minorHAnsi" w:cstheme="minorBidi"/>
+          <w:b/>
+          <w:bCs/>
+          <w:kern w:val="2"/>
+          <w:sz w:val="22"/>
+          <w:szCs w:val="22"/>
+          <w:lang w:eastAsia="en-US"/>
+          <w14:ligatures w14:val="standardContextual"/>
+        </w:rPr>
+        <w:t>Here’s a concise overview of how the system operates:</w:t>
+      </w:r>
+    </w:p>
+    <w:p>
+      <w:pPr>
+        <w:pStyle w:val="NormalWeb"/>
+        <w:ind w:left="360"/>
+        <w:rPr>
+          <w:rFonts w:asciiTheme="minorHAnsi" w:eastAsiaTheme="minorHAnsi" w:hAnsiTheme="minorHAnsi" w:cstheme="minorBidi"/>
+          <w:kern w:val="2"/>
+          <w:sz w:val="22"/>
+          <w:szCs w:val="22"/>
+          <w:lang w:eastAsia="en-US"/>
+          <w14:ligatures w14:val="standardContextual"/>
+        </w:rPr>
+      </w:pPr>
+      <w:r>
+        <w:rPr>
+          <w:rFonts w:asciiTheme="minorHAnsi" w:eastAsiaTheme="minorHAnsi" w:hAnsiTheme="minorHAnsi" w:cstheme="minorBidi"/>
+          <w:kern w:val="2"/>
+          <w:sz w:val="22"/>
+          <w:szCs w:val="22"/>
+          <w:lang w:eastAsia="en-US"/>
+          <w14:ligatures w14:val="standardContextual"/>
+        </w:rPr>
+        <w:t xml:space="preserve">The fraud detection system processes a dataset with 17 selected features, using </w:t>
+      </w:r>
+      <w:proofErr w:type="spellStart"/>
+      <w:r>
+        <w:rPr>
+          <w:rFonts w:asciiTheme="minorHAnsi" w:eastAsiaTheme="minorHAnsi" w:hAnsiTheme="minorHAnsi" w:cstheme="minorBidi"/>
+          <w:kern w:val="2"/>
+          <w:sz w:val="22"/>
+          <w:szCs w:val="22"/>
+          <w:lang w:eastAsia="en-US"/>
+          <w14:ligatures w14:val="standardContextual"/>
+        </w:rPr>
+        <w:t>SMOTETomek</w:t>
+      </w:r>
+      <w:proofErr w:type="spellEnd"/>
+      <w:r>
+        <w:rPr>
+          <w:rFonts w:asciiTheme="minorHAnsi" w:eastAsiaTheme="minorHAnsi" w:hAnsiTheme="minorHAnsi" w:cstheme="minorBidi"/>
+          <w:kern w:val="2"/>
+          <w:sz w:val="22"/>
+          <w:szCs w:val="22"/>
+          <w:lang w:eastAsia="en-US"/>
+          <w14:ligatures w14:val="standardContextual"/>
+        </w:rPr>
+        <w:t xml:space="preserve"> to balance the highly imbalanced data (0.56% fraud). A </w:t>
+      </w:r>
+      <w:proofErr w:type="spellStart"/>
+      <w:r>
+        <w:rPr>
+          <w:rFonts w:asciiTheme="minorHAnsi" w:eastAsiaTheme="minorHAnsi" w:hAnsiTheme="minorHAnsi" w:cstheme="minorBidi"/>
+          <w:kern w:val="2"/>
+          <w:sz w:val="22"/>
+          <w:szCs w:val="22"/>
+          <w:lang w:eastAsia="en-US"/>
+          <w14:ligatures w14:val="standardContextual"/>
+        </w:rPr>
+        <w:t>RandomForestClassifier</w:t>
+      </w:r>
+      <w:proofErr w:type="spellEnd"/>
+      <w:r>
+        <w:rPr>
+          <w:rFonts w:asciiTheme="minorHAnsi" w:eastAsiaTheme="minorHAnsi" w:hAnsiTheme="minorHAnsi" w:cstheme="minorBidi"/>
+          <w:kern w:val="2"/>
+          <w:sz w:val="22"/>
+          <w:szCs w:val="22"/>
+          <w:lang w:eastAsia="en-US"/>
+          <w14:ligatures w14:val="standardContextual"/>
+        </w:rPr>
+        <w:t xml:space="preserve"> is trained on the resampled data, and hyperparameter tuning via </w:t>
+      </w:r>
+      <w:proofErr w:type="spellStart"/>
+      <w:r>
+        <w:rPr>
+          <w:rFonts w:asciiTheme="minorHAnsi" w:eastAsiaTheme="minorHAnsi" w:hAnsiTheme="minorHAnsi" w:cstheme="minorBidi"/>
+          <w:kern w:val="2"/>
+          <w:sz w:val="22"/>
+          <w:szCs w:val="22"/>
+          <w:lang w:eastAsia="en-US"/>
+          <w14:ligatures w14:val="standardContextual"/>
+        </w:rPr>
+        <w:t>RandomizedSearchCV</w:t>
+      </w:r>
+      <w:proofErr w:type="spellEnd"/>
+      <w:r>
+        <w:rPr>
+          <w:rFonts w:asciiTheme="minorHAnsi" w:eastAsiaTheme="minorHAnsi" w:hAnsiTheme="minorHAnsi" w:cstheme="minorBidi"/>
+          <w:kern w:val="2"/>
+          <w:sz w:val="22"/>
+          <w:szCs w:val="22"/>
+          <w:lang w:eastAsia="en-US"/>
+          <w14:ligatures w14:val="standardContextual"/>
+        </w:rPr>
+        <w:t>. The system flags fraudulent transactions in real-time, achieving high recall (0.93046) and precision (0.98980) on an imbalanced test set (F1-score 0.95921). Validation on balanced and imbalanced sets ensures robustness, though potential overfitting or leakage is noted.</w:t>
+      </w:r>
+    </w:p>
+    <w:p>
+      <w:pPr>
+        <w:pStyle w:val="NormalWeb"/>
+        <w:ind w:left="360"/>
+        <w:rPr>
+          <w:rFonts w:asciiTheme="minorHAnsi" w:eastAsiaTheme="minorHAnsi" w:hAnsiTheme="minorHAnsi" w:cstheme="minorBidi"/>
+          <w:b/>
+          <w:bCs/>
+          <w:kern w:val="2"/>
+          <w:sz w:val="22"/>
+          <w:szCs w:val="22"/>
+          <w:lang w:eastAsia="en-US"/>
+          <w14:ligatures w14:val="standardContextual"/>
+        </w:rPr>
+      </w:pPr>
+      <w:r>
+        <w:rPr>
+          <w:rFonts w:asciiTheme="minorHAnsi" w:eastAsiaTheme="minorHAnsi" w:hAnsiTheme="minorHAnsi" w:cstheme="minorBidi"/>
+          <w:b/>
+          <w:bCs/>
+          <w:kern w:val="2"/>
+          <w:sz w:val="22"/>
+          <w:szCs w:val="22"/>
+          <w:lang w:eastAsia="en-US"/>
+          <w14:ligatures w14:val="standardContextual"/>
+        </w:rPr>
+        <w:t>Deployment and Operation:</w:t>
+      </w:r>
+    </w:p>
+    <w:p>
+      <w:pPr>
+        <w:pStyle w:val="NormalWeb"/>
+        <w:ind w:left="360"/>
+        <w:rPr>
+          <w:rFonts w:asciiTheme="minorHAnsi" w:eastAsiaTheme="minorHAnsi" w:hAnsiTheme="minorHAnsi" w:cstheme="minorBidi"/>
+          <w:kern w:val="2"/>
+          <w:sz w:val="22"/>
+          <w:szCs w:val="22"/>
+          <w:lang w:eastAsia="en-US"/>
+          <w14:ligatures w14:val="standardContextual"/>
+        </w:rPr>
+      </w:pPr>
+      <w:r>
+        <w:rPr>
+          <w:rFonts w:asciiTheme="minorHAnsi" w:eastAsiaTheme="minorHAnsi" w:hAnsiTheme="minorHAnsi" w:cstheme="minorBidi"/>
+          <w:kern w:val="2"/>
+          <w:sz w:val="22"/>
+          <w:szCs w:val="22"/>
+          <w:lang w:eastAsia="en-US"/>
+          <w14:ligatures w14:val="standardContextual"/>
+        </w:rPr>
+        <w:t>In practice, the system can be integrated into a transaction processing pipeline. For each incoming transaction, the system extracts the 17 features, preprocesses them, and feeds them into the trained model. The model outputs a prediction (</w:t>
+      </w:r>
+      <w:proofErr w:type="spellStart"/>
+      <w:r>
+        <w:rPr>
+          <w:rFonts w:asciiTheme="minorHAnsi" w:eastAsiaTheme="minorHAnsi" w:hAnsiTheme="minorHAnsi" w:cstheme="minorBidi"/>
+          <w:kern w:val="2"/>
+          <w:sz w:val="22"/>
+          <w:szCs w:val="22"/>
+          <w:lang w:eastAsia="en-US"/>
+          <w14:ligatures w14:val="standardContextual"/>
+        </w:rPr>
+        <w:t>is_fraud</w:t>
+      </w:r>
+      <w:proofErr w:type="spellEnd"/>
+      <w:r>
+        <w:rPr>
+          <w:rFonts w:asciiTheme="minorHAnsi" w:eastAsiaTheme="minorHAnsi" w:hAnsiTheme="minorHAnsi" w:cstheme="minorBidi"/>
+          <w:kern w:val="2"/>
+          <w:sz w:val="22"/>
+          <w:szCs w:val="22"/>
+          <w:lang w:eastAsia="en-US"/>
+          <w14:ligatures w14:val="standardContextual"/>
+        </w:rPr>
+        <w:t xml:space="preserve"> = 1 for fraud, 0 for non-fraud), flagging suspicious transactions for further review while allowing legitimate ones to proceed. The system’s high recall ensures most fraud cases are caught, and its high precision minimizes unnecessary investigations, making it efficient for real-time use.</w:t>
+      </w:r>
+    </w:p>
+    <w:p>
+      <w:pPr>
+        <w:pStyle w:val="NormalWeb"/>
+        <w:ind w:left="360"/>
+        <w:rPr>
+          <w:rFonts w:asciiTheme="minorHAnsi" w:eastAsiaTheme="minorHAnsi" w:hAnsiTheme="minorHAnsi" w:cstheme="minorBidi"/>
+          <w:b/>
+          <w:bCs/>
+          <w:kern w:val="2"/>
+          <w:sz w:val="22"/>
+          <w:szCs w:val="22"/>
+          <w:lang w:eastAsia="en-US"/>
+          <w14:ligatures w14:val="standardContextual"/>
+        </w:rPr>
+      </w:pPr>
+      <w:r>
+        <w:rPr>
+          <w:rFonts w:asciiTheme="minorHAnsi" w:eastAsiaTheme="minorHAnsi" w:hAnsiTheme="minorHAnsi" w:cstheme="minorBidi"/>
+          <w:b/>
+          <w:bCs/>
+          <w:kern w:val="2"/>
+          <w:sz w:val="22"/>
+          <w:szCs w:val="22"/>
+          <w:lang w:eastAsia="en-US"/>
+          <w14:ligatures w14:val="standardContextual"/>
+        </w:rPr>
+        <w:t>Validation and Practical Considerations:</w:t>
+      </w:r>
+    </w:p>
+    <w:p>
+      <w:pPr>
+        <w:pStyle w:val="NormalWeb"/>
+        <w:ind w:left="360"/>
+        <w:rPr>
+          <w:rFonts w:asciiTheme="minorHAnsi" w:eastAsiaTheme="minorHAnsi" w:hAnsiTheme="minorHAnsi" w:cstheme="minorBidi"/>
+          <w:kern w:val="2"/>
+          <w:sz w:val="22"/>
+          <w:szCs w:val="22"/>
+          <w:lang w:eastAsia="en-US"/>
+          <w14:ligatures w14:val="standardContextual"/>
+        </w:rPr>
+      </w:pPr>
+      <w:r>
+        <w:rPr>
+          <w:rFonts w:asciiTheme="minorHAnsi" w:eastAsiaTheme="minorHAnsi" w:hAnsiTheme="minorHAnsi" w:cstheme="minorBidi"/>
+          <w:kern w:val="2"/>
+          <w:sz w:val="22"/>
+          <w:szCs w:val="22"/>
+          <w:lang w:eastAsia="en-US"/>
+          <w14:ligatures w14:val="standardContextual"/>
+        </w:rPr>
+        <w:t>The system includes validation steps like cross-validation and evaluation on a holdout test set to ensure robustness. However, the near-perfect validation performance (accuracy 0.9998) on a balanced set suggests potential overfitting or data leakage, however it can be explained due to the imbalanced process the dataset had to go through.</w:t>
+      </w:r>
+    </w:p>
+    <w:p>
+      <w:pPr>
+        <w:pStyle w:val="NormalWeb"/>
+        <w:ind w:left="360"/>
+        <w:rPr>
+          <w:rFonts w:asciiTheme="minorHAnsi" w:eastAsiaTheme="minorHAnsi" w:hAnsiTheme="minorHAnsi" w:cstheme="minorBidi"/>
+          <w:kern w:val="2"/>
+          <w:sz w:val="22"/>
+          <w:szCs w:val="22"/>
+          <w:lang w:eastAsia="en-US"/>
+          <w14:ligatures w14:val="standardContextual"/>
+        </w:rPr>
+      </w:pPr>
+      <w:r>
+        <w:rPr>
+          <w:rFonts w:asciiTheme="minorHAnsi" w:eastAsiaTheme="minorHAnsi" w:hAnsiTheme="minorHAnsi" w:cstheme="minorBidi"/>
+          <w:kern w:val="2"/>
+          <w:sz w:val="22"/>
+          <w:szCs w:val="22"/>
+          <w:lang w:eastAsia="en-US"/>
+          <w14:ligatures w14:val="standardContextual"/>
+        </w:rPr>
+        <w:t xml:space="preserve">In summary, the system works by preprocessing transactional data, balancing the training set with </w:t>
+      </w:r>
+      <w:proofErr w:type="spellStart"/>
+      <w:r>
+        <w:rPr>
+          <w:rFonts w:asciiTheme="minorHAnsi" w:eastAsiaTheme="minorHAnsi" w:hAnsiTheme="minorHAnsi" w:cstheme="minorBidi"/>
+          <w:kern w:val="2"/>
+          <w:sz w:val="22"/>
+          <w:szCs w:val="22"/>
+          <w:lang w:eastAsia="en-US"/>
+          <w14:ligatures w14:val="standardContextual"/>
+        </w:rPr>
+        <w:t>SMOTETomek</w:t>
+      </w:r>
+      <w:proofErr w:type="spellEnd"/>
+      <w:r>
+        <w:rPr>
+          <w:rFonts w:asciiTheme="minorHAnsi" w:eastAsiaTheme="minorHAnsi" w:hAnsiTheme="minorHAnsi" w:cstheme="minorBidi"/>
+          <w:kern w:val="2"/>
+          <w:sz w:val="22"/>
+          <w:szCs w:val="22"/>
+          <w:lang w:eastAsia="en-US"/>
+          <w14:ligatures w14:val="standardContextual"/>
+        </w:rPr>
+        <w:t xml:space="preserve">, training a tuned </w:t>
+      </w:r>
+      <w:proofErr w:type="spellStart"/>
+      <w:r>
+        <w:rPr>
+          <w:rFonts w:asciiTheme="minorHAnsi" w:eastAsiaTheme="minorHAnsi" w:hAnsiTheme="minorHAnsi" w:cstheme="minorBidi"/>
+          <w:kern w:val="2"/>
+          <w:sz w:val="22"/>
+          <w:szCs w:val="22"/>
+          <w:lang w:eastAsia="en-US"/>
+          <w14:ligatures w14:val="standardContextual"/>
+        </w:rPr>
+        <w:t>RandomForestClassifier</w:t>
+      </w:r>
+      <w:proofErr w:type="spellEnd"/>
+      <w:r>
+        <w:rPr>
+          <w:rFonts w:asciiTheme="minorHAnsi" w:eastAsiaTheme="minorHAnsi" w:hAnsiTheme="minorHAnsi" w:cstheme="minorBidi"/>
+          <w:kern w:val="2"/>
+          <w:sz w:val="22"/>
+          <w:szCs w:val="22"/>
+          <w:lang w:eastAsia="en-US"/>
+          <w14:ligatures w14:val="standardContextual"/>
+        </w:rPr>
+        <w:t>, and predicting fraud in real-time, offering a robust solution for fraud detection with a focus on high recall and precision.</w:t>
+      </w:r>
+    </w:p>
+    <w:p>
+      <w:pPr>
+        <w:pStyle w:val="NormalWeb"/>
+        <w:ind w:left="360"/>
+        <w:rPr>
+          <w:rFonts w:asciiTheme="minorHAnsi" w:eastAsiaTheme="minorHAnsi" w:hAnsiTheme="minorHAnsi" w:cstheme="minorBidi"/>
+          <w:b/>
+          <w:bCs/>
+          <w:kern w:val="2"/>
+          <w:sz w:val="22"/>
+          <w:szCs w:val="22"/>
+          <w:lang w:eastAsia="en-US"/>
+          <w14:ligatures w14:val="standardContextual"/>
+        </w:rPr>
+      </w:pPr>
+      <w:r>
+        <w:rPr>
+          <w:rFonts w:asciiTheme="minorHAnsi" w:eastAsiaTheme="minorHAnsi" w:hAnsiTheme="minorHAnsi" w:cstheme="minorBidi"/>
+          <w:b/>
+          <w:bCs/>
+          <w:kern w:val="2"/>
+          <w:sz w:val="22"/>
+          <w:szCs w:val="22"/>
+          <w:lang w:eastAsia="en-US"/>
+          <w14:ligatures w14:val="standardContextual"/>
+        </w:rPr>
+        <w:t>Conclusion</w:t>
+      </w:r>
+    </w:p>
+    <w:p>
+      <w:pPr>
+        <w:pStyle w:val="NormalWeb"/>
+        <w:ind w:left="360"/>
+        <w:rPr>
+          <w:rFonts w:asciiTheme="minorHAnsi" w:eastAsiaTheme="minorHAnsi" w:hAnsiTheme="minorHAnsi" w:cstheme="minorBidi"/>
+          <w:kern w:val="2"/>
+          <w:sz w:val="22"/>
+          <w:szCs w:val="22"/>
+          <w:lang w:eastAsia="en-US"/>
+          <w14:ligatures w14:val="standardContextual"/>
+        </w:rPr>
+      </w:pPr>
+      <w:r>
+        <w:rPr>
+          <w:rFonts w:asciiTheme="minorHAnsi" w:eastAsiaTheme="minorHAnsi" w:hAnsiTheme="minorHAnsi" w:cstheme="minorBidi"/>
+          <w:kern w:val="2"/>
+          <w:sz w:val="22"/>
+          <w:szCs w:val="22"/>
+          <w:lang w:eastAsia="en-US"/>
+          <w14:ligatures w14:val="standardContextual"/>
+        </w:rPr>
+        <w:t xml:space="preserve">The deployment of this fraud detection model on cloud infrastructure will enable financial institutions to identify and prevent fraudulent transactions in real time, focusing on high-risk categories, times, and regions. By reducing false positives and improving detection accuracy, the model will enhance customer trust, reduce financial losses, and optimize fraud prevention efforts. Continuous monitoring and </w:t>
+      </w:r>
+      <w:r>
+        <w:rPr>
+          <w:rFonts w:asciiTheme="minorHAnsi" w:eastAsiaTheme="minorHAnsi" w:hAnsiTheme="minorHAnsi" w:cstheme="minorBidi"/>
+          <w:kern w:val="2"/>
+          <w:sz w:val="22"/>
+          <w:szCs w:val="22"/>
+          <w:lang w:eastAsia="en-US"/>
+          <w14:ligatures w14:val="standardContextual"/>
+        </w:rPr>
+        <w:lastRenderedPageBreak/>
+        <w:t>updates will ensure the model remains effective against evolving fraud patterns, making it a valuable tool for the financial industry.</w:t>
+      </w:r>
     </w:p>
     <w:p>
       <w:r>
@@ -2477,7 +3079,7 @@
                     <pic:cNvPicPr/>
                   </pic:nvPicPr>
                   <pic:blipFill>
-                    <a:blip r:embed="rId19"/>
+                    <a:blip r:embed="rId16"/>
                     <a:stretch>
                       <a:fillRect/>
                     </a:stretch>
@@ -2533,7 +3135,7 @@
                     <pic:cNvPicPr/>
                   </pic:nvPicPr>
                   <pic:blipFill>
-                    <a:blip r:embed="rId20"/>
+                    <a:blip r:embed="rId17"/>
                     <a:stretch>
                       <a:fillRect/>
                     </a:stretch>
@@ -2580,7 +3182,7 @@
                     <pic:cNvPicPr/>
                   </pic:nvPicPr>
                   <pic:blipFill>
-                    <a:blip r:embed="rId21"/>
+                    <a:blip r:embed="rId18"/>
                     <a:stretch>
                       <a:fillRect/>
                     </a:stretch>
@@ -2602,8 +3204,8 @@
       </w:r>
     </w:p>
     <w:sectPr>
-      <w:headerReference w:type="default" r:id="rId22"/>
-      <w:footerReference w:type="default" r:id="rId23"/>
+      <w:headerReference w:type="default" r:id="rId19"/>
+      <w:footerReference w:type="default" r:id="rId20"/>
       <w:pgSz w:w="11906" w:h="16838"/>
       <w:pgMar w:top="1440" w:right="1800" w:bottom="1440" w:left="1800" w:header="708" w:footer="708" w:gutter="0"/>
       <w:cols w:space="708"/>
@@ -5174,6 +5776,155 @@
       </w:pPr>
       <w:rPr>
         <w:rFonts w:ascii="Wingdings" w:hAnsi="Wingdings" w:hint="default"/>
+      </w:rPr>
+    </w:lvl>
+  </w:abstractNum>
+  <w:abstractNum w:abstractNumId="19" w15:restartNumberingAfterBreak="0">
+    <w:nsid w:val="79A63760"/>
+    <w:multiLevelType w:val="multilevel"/>
+    <w:tmpl w:val="45E00A82"/>
+    <w:lvl w:ilvl="0">
+      <w:start w:val="1"/>
+      <w:numFmt w:val="bullet"/>
+      <w:lvlText w:val=""/>
+      <w:lvlJc w:val="left"/>
+      <w:pPr>
+        <w:tabs>
+          <w:tab w:val="num" w:pos="720"/>
+        </w:tabs>
+        <w:ind w:left="720" w:hanging="360"/>
+      </w:pPr>
+      <w:rPr>
+        <w:rFonts w:ascii="Symbol" w:hAnsi="Symbol" w:hint="default"/>
+        <w:sz w:val="20"/>
+      </w:rPr>
+    </w:lvl>
+    <w:lvl w:ilvl="1" w:tentative="1">
+      <w:start w:val="1"/>
+      <w:numFmt w:val="bullet"/>
+      <w:lvlText w:val="o"/>
+      <w:lvlJc w:val="left"/>
+      <w:pPr>
+        <w:tabs>
+          <w:tab w:val="num" w:pos="1440"/>
+        </w:tabs>
+        <w:ind w:left="1440" w:hanging="360"/>
+      </w:pPr>
+      <w:rPr>
+        <w:rFonts w:ascii="Courier New" w:hAnsi="Courier New" w:hint="default"/>
+        <w:sz w:val="20"/>
+      </w:rPr>
+    </w:lvl>
+    <w:lvl w:ilvl="2" w:tentative="1">
+      <w:start w:val="1"/>
+      <w:numFmt w:val="bullet"/>
+      <w:lvlText w:val=""/>
+      <w:lvlJc w:val="left"/>
+      <w:pPr>
+        <w:tabs>
+          <w:tab w:val="num" w:pos="2160"/>
+        </w:tabs>
+        <w:ind w:left="2160" w:hanging="360"/>
+      </w:pPr>
+      <w:rPr>
+        <w:rFonts w:ascii="Wingdings" w:hAnsi="Wingdings" w:hint="default"/>
+        <w:sz w:val="20"/>
+      </w:rPr>
+    </w:lvl>
+    <w:lvl w:ilvl="3" w:tentative="1">
+      <w:start w:val="1"/>
+      <w:numFmt w:val="bullet"/>
+      <w:lvlText w:val=""/>
+      <w:lvlJc w:val="left"/>
+      <w:pPr>
+        <w:tabs>
+          <w:tab w:val="num" w:pos="2880"/>
+        </w:tabs>
+        <w:ind w:left="2880" w:hanging="360"/>
+      </w:pPr>
+      <w:rPr>
+        <w:rFonts w:ascii="Wingdings" w:hAnsi="Wingdings" w:hint="default"/>
+        <w:sz w:val="20"/>
+      </w:rPr>
+    </w:lvl>
+    <w:lvl w:ilvl="4" w:tentative="1">
+      <w:start w:val="1"/>
+      <w:numFmt w:val="bullet"/>
+      <w:lvlText w:val=""/>
+      <w:lvlJc w:val="left"/>
+      <w:pPr>
+        <w:tabs>
+          <w:tab w:val="num" w:pos="3600"/>
+        </w:tabs>
+        <w:ind w:left="3600" w:hanging="360"/>
+      </w:pPr>
+      <w:rPr>
+        <w:rFonts w:ascii="Wingdings" w:hAnsi="Wingdings" w:hint="default"/>
+        <w:sz w:val="20"/>
+      </w:rPr>
+    </w:lvl>
+    <w:lvl w:ilvl="5" w:tentative="1">
+      <w:start w:val="1"/>
+      <w:numFmt w:val="bullet"/>
+      <w:lvlText w:val=""/>
+      <w:lvlJc w:val="left"/>
+      <w:pPr>
+        <w:tabs>
+          <w:tab w:val="num" w:pos="4320"/>
+        </w:tabs>
+        <w:ind w:left="4320" w:hanging="360"/>
+      </w:pPr>
+      <w:rPr>
+        <w:rFonts w:ascii="Wingdings" w:hAnsi="Wingdings" w:hint="default"/>
+        <w:sz w:val="20"/>
+      </w:rPr>
+    </w:lvl>
+    <w:lvl w:ilvl="6" w:tentative="1">
+      <w:start w:val="1"/>
+      <w:numFmt w:val="bullet"/>
+      <w:lvlText w:val=""/>
+      <w:lvlJc w:val="left"/>
+      <w:pPr>
+        <w:tabs>
+          <w:tab w:val="num" w:pos="5040"/>
+        </w:tabs>
+        <w:ind w:left="5040" w:hanging="360"/>
+      </w:pPr>
+      <w:rPr>
+        <w:rFonts w:ascii="Wingdings" w:hAnsi="Wingdings" w:hint="default"/>
+        <w:sz w:val="20"/>
+      </w:rPr>
+    </w:lvl>
+    <w:lvl w:ilvl="7" w:tentative="1">
+      <w:start w:val="1"/>
+      <w:numFmt w:val="bullet"/>
+      <w:lvlText w:val=""/>
+      <w:lvlJc w:val="left"/>
+      <w:pPr>
+        <w:tabs>
+          <w:tab w:val="num" w:pos="5760"/>
+        </w:tabs>
+        <w:ind w:left="5760" w:hanging="360"/>
+      </w:pPr>
+      <w:rPr>
+        <w:rFonts w:ascii="Wingdings" w:hAnsi="Wingdings" w:hint="default"/>
+        <w:sz w:val="20"/>
+      </w:rPr>
+    </w:lvl>
+    <w:lvl w:ilvl="8" w:tentative="1">
+      <w:start w:val="1"/>
+      <w:numFmt w:val="bullet"/>
+      <w:lvlText w:val=""/>
+      <w:lvlJc w:val="left"/>
+      <w:pPr>
+        <w:tabs>
+          <w:tab w:val="num" w:pos="6480"/>
+        </w:tabs>
+        <w:ind w:left="6480" w:hanging="360"/>
+      </w:pPr>
+      <w:rPr>
+        <w:rFonts w:ascii="Wingdings" w:hAnsi="Wingdings" w:hint="default"/>
+        <w:sz w:val="20"/>
       </w:rPr>
     </w:lvl>
   </w:abstractNum>
@@ -5233,6 +5984,9 @@
   </w:num>
   <w:num w:numId="19" w16cid:durableId="142621651">
     <w:abstractNumId w:val="17"/>
+  </w:num>
+  <w:num w:numId="20" w16cid:durableId="800533368">
+    <w:abstractNumId w:val="19"/>
   </w:num>
 </w:numbering>
 </file>
@@ -5665,7 +6419,6 @@
     <w:next w:val="Normal"/>
     <w:link w:val="Heading2Char"/>
     <w:uiPriority w:val="9"/>
-    <w:semiHidden/>
     <w:unhideWhenUsed/>
     <w:qFormat/>
     <w:rsid w:val="00801E66"/>
@@ -5688,7 +6441,6 @@
     <w:next w:val="Normal"/>
     <w:link w:val="Heading3Char"/>
     <w:uiPriority w:val="9"/>
-    <w:semiHidden/>
     <w:unhideWhenUsed/>
     <w:qFormat/>
     <w:rsid w:val="00801E66"/>
@@ -5880,7 +6632,6 @@
     <w:basedOn w:val="DefaultParagraphFont"/>
     <w:link w:val="Heading2"/>
     <w:uiPriority w:val="9"/>
-    <w:semiHidden/>
     <w:rsid w:val="00801E66"/>
     <w:rPr>
       <w:rFonts w:asciiTheme="majorHAnsi" w:eastAsiaTheme="majorEastAsia" w:hAnsiTheme="majorHAnsi" w:cstheme="majorBidi"/>
@@ -5894,7 +6645,6 @@
     <w:basedOn w:val="DefaultParagraphFont"/>
     <w:link w:val="Heading3"/>
     <w:uiPriority w:val="9"/>
-    <w:semiHidden/>
     <w:rsid w:val="00801E66"/>
     <w:rPr>
       <w:rFonts w:eastAsiaTheme="majorEastAsia" w:cstheme="majorBidi"/>
@@ -6263,6 +7013,17 @@
     <w:name w:val="text-sm"/>
     <w:basedOn w:val="DefaultParagraphFont"/>
     <w:rsid w:val="00ED1A27"/>
+  </w:style>
+  <w:style w:type="character" w:styleId="Strong">
+    <w:name w:val="Strong"/>
+    <w:basedOn w:val="DefaultParagraphFont"/>
+    <w:uiPriority w:val="22"/>
+    <w:qFormat/>
+    <w:rsid w:val="00D83B7B"/>
+    <w:rPr>
+      <w:b/>
+      <w:bCs/>
+    </w:rPr>
   </w:style>
 </w:styles>
 </file>

</xml_diff>